<commit_message>
chore: restart admin GUI
</commit_message>
<xml_diff>
--- a/MG_Admin_GUI_dokumentáció.docx
+++ b/MG_Admin_GUI_dokumentáció.docx
@@ -14,418 +14,1040 @@
     </w:p>
     <w:p>
       <w:r>
-        <w:t>1. Rendelések</w:t>
-      </w:r>
-      <w:r>
-        <w:t xml:space="preserve"> fül</w:t>
-      </w:r>
-    </w:p>
-    <w:p>
-      <w:r>
-        <w:t xml:space="preserve">Ezen az oldalon lehet nyomon követni az étteremben leadott rendeléseket. </w:t>
-      </w:r>
-    </w:p>
-    <w:p>
-      <w:r>
-        <w:t xml:space="preserve">Az első oszlopba kerülnek be a honlapon leadott rendelések időrendi sorrendben. A szakácsok itt láthatják mit kell elkészíteniük. A első és a második </w:t>
-      </w:r>
-      <w:r>
-        <w:t>lista</w:t>
-      </w:r>
-      <w:r>
-        <w:t xml:space="preserve"> közötti gombra kattintva a</w:t>
-      </w:r>
-      <w:r>
-        <w:t xml:space="preserve"> „Rendelések”</w:t>
-      </w:r>
-      <w:r>
-        <w:t xml:space="preserve"> oszlopban kiválasztott rendelés st</w:t>
-      </w:r>
-      <w:r>
-        <w:t xml:space="preserve">átusza megváltozik és átkerül az „Elkészült rendelések” </w:t>
-      </w:r>
-      <w:r>
-        <w:t xml:space="preserve">oszlopba, ahol a pincérek láthatják mely ételek készültek el a konyhán és készek a felszolgálásra. </w:t>
-      </w:r>
-    </w:p>
-    <w:p>
-      <w:r>
-        <w:t xml:space="preserve">Amennyiben fel is szolgálták az ételt a második és harmadik </w:t>
-      </w:r>
-      <w:r>
-        <w:t>lista</w:t>
-      </w:r>
-      <w:r>
-        <w:t xml:space="preserve"> közötti gommbal áttehetik a rendelést a </w:t>
-      </w:r>
-      <w:r>
-        <w:t>„Felszolgált rendelések”</w:t>
-      </w:r>
-      <w:r>
-        <w:t xml:space="preserve"> oszlopba, ahol azok a rendelések láthatók, amelyek már fel lettek szolgálva, de még nem lettek kifizetve. Amennyiben egy étel nem lett kifizetve a honlapon a rendeléskor, akkor a pincérnél kell rendezni a számlát.</w:t>
-      </w:r>
-    </w:p>
-    <w:p>
-      <w:r>
-        <w:t xml:space="preserve">A </w:t>
-      </w:r>
-      <w:r>
-        <w:t>„</w:t>
-      </w:r>
-      <w:r>
-        <w:t>Rendelések</w:t>
-      </w:r>
-      <w:r>
-        <w:t>”</w:t>
-      </w:r>
-      <w:r>
-        <w:t xml:space="preserve"> fülön alul található adatrács elemben vannak felsorolva a korábbi rendelések</w:t>
-      </w:r>
-      <w:r>
-        <w:t xml:space="preserve"> időrendi sorrendben</w:t>
-      </w:r>
-      <w:r>
-        <w:t>. Csak akkor kerülhet ide egy rendelés, ha már fel lett szolgálva és ki lett fizetve.</w:t>
-      </w:r>
-    </w:p>
-    <w:p>
-      <w:r>
-        <w:t>2. Foglalások</w:t>
-      </w:r>
-      <w:r>
-        <w:t xml:space="preserve"> fül</w:t>
-      </w:r>
-    </w:p>
-    <w:p>
-      <w:r>
-        <w:t xml:space="preserve">A </w:t>
-      </w:r>
-      <w:r>
-        <w:t>„</w:t>
-      </w:r>
-      <w:r>
-        <w:t>Foglalások</w:t>
-      </w:r>
-      <w:r>
-        <w:t>”</w:t>
-      </w:r>
-      <w:r>
-        <w:t xml:space="preserve"> fül alatt találhatóak az étteremben leadott asztalfoglalási információk. </w:t>
-      </w:r>
-    </w:p>
-    <w:p>
-      <w:r>
-        <w:t xml:space="preserve">Az oldal alján látható adatrácsban időrendi sorrendben vannak felsorolva. Kiválasztva egy elemet a kiválasztott elem tulajdonságai jelennek meg az oldal tetején található szövegdobozokban. </w:t>
-      </w:r>
-    </w:p>
-    <w:p>
-      <w:r>
-        <w:t>A fenti szövegdobozokban az alábbi lehtőségek vannak:</w:t>
-      </w:r>
-    </w:p>
-    <w:p>
-      <w:r>
-        <w:t xml:space="preserve">A </w:t>
-      </w:r>
-      <w:r>
-        <w:t>„</w:t>
-      </w:r>
-      <w:r>
-        <w:t>Mégsem</w:t>
-      </w:r>
-      <w:r>
-        <w:t>”</w:t>
-      </w:r>
-      <w:r>
-        <w:t xml:space="preserve"> gomb kiüríti a szövegdobozokat, ha esetleg már volt korábban kiválasztva valami, vagy elkezdtünk felvinni egy új foglalást, de meggondoltuk magunkat.</w:t>
-      </w:r>
-    </w:p>
-    <w:p>
-      <w:r>
-        <w:t xml:space="preserve">Amennyiben az üres mezőket kitöltjük a </w:t>
-      </w:r>
-      <w:r>
-        <w:t>„</w:t>
-      </w:r>
-      <w:r>
-        <w:t>Mentés</w:t>
-      </w:r>
-      <w:r>
-        <w:t>”</w:t>
-      </w:r>
-      <w:r>
-        <w:t xml:space="preserve"> gombbal hozhatunk létre egy új foglalást. Az </w:t>
-      </w:r>
-      <w:r>
-        <w:t>„</w:t>
-      </w:r>
-      <w:r>
-        <w:t>ID</w:t>
-      </w:r>
-      <w:r>
-        <w:t>”</w:t>
-      </w:r>
-      <w:r>
-        <w:t xml:space="preserve"> mezőt nem kell kitölteni (read only), mivel az adatbázis automatikusan hoza létre az új foglalások azonosítószámát.</w:t>
-      </w:r>
-    </w:p>
-    <w:p>
-      <w:r>
-        <w:t xml:space="preserve">A </w:t>
-      </w:r>
-      <w:r>
-        <w:t>„</w:t>
-      </w:r>
-      <w:r>
-        <w:t>Módosítás</w:t>
-      </w:r>
-      <w:r>
-        <w:t>”</w:t>
-      </w:r>
-      <w:r>
-        <w:t xml:space="preserve"> gombot akkor használhatjuk, ha előzőleg kiválasztottunk egy rendelést és szeretnénk módosítani rajta. A kívánt adatok átírása után a </w:t>
-      </w:r>
-      <w:r>
-        <w:t>„</w:t>
-      </w:r>
-      <w:r>
-        <w:t>Módosítás</w:t>
-      </w:r>
-      <w:r>
-        <w:t>”</w:t>
-      </w:r>
-      <w:r>
-        <w:t xml:space="preserve"> gombra kattintva frissülnek a rendelés adatai az adatbázisban.</w:t>
-      </w:r>
-    </w:p>
-    <w:p>
-      <w:r>
-        <w:t xml:space="preserve">A </w:t>
-      </w:r>
-      <w:r>
-        <w:t>„</w:t>
-      </w:r>
-      <w:r>
-        <w:t>Törlés</w:t>
-      </w:r>
-      <w:r>
-        <w:t>”</w:t>
-      </w:r>
-      <w:r>
-        <w:t xml:space="preserve"> gomb törli a kiválasztott foglalást az adatbázisból.</w:t>
-      </w:r>
-    </w:p>
-    <w:p>
-      <w:r>
-        <w:t>3. Ételek, italok</w:t>
-      </w:r>
-      <w:r>
-        <w:t xml:space="preserve"> fül</w:t>
-      </w:r>
-    </w:p>
-    <w:p>
-      <w:r>
-        <w:t xml:space="preserve">Az </w:t>
-      </w:r>
-      <w:r>
-        <w:t>„</w:t>
-      </w:r>
-      <w:r>
-        <w:t>Ételek, italok</w:t>
-      </w:r>
-      <w:r>
-        <w:t>”</w:t>
-      </w:r>
-      <w:r>
-        <w:t xml:space="preserve"> fülön van számon tartva az étterem kínálata. </w:t>
-      </w:r>
-    </w:p>
-    <w:p>
-      <w:r>
-        <w:t xml:space="preserve">Új tételt az üres szövegdobozok kitöltésével, majd a </w:t>
-      </w:r>
-      <w:r>
-        <w:t>„</w:t>
-      </w:r>
-      <w:r>
-        <w:t>Mentés</w:t>
-      </w:r>
-      <w:r>
-        <w:t>”</w:t>
-      </w:r>
-      <w:r>
-        <w:t xml:space="preserve"> gombra kattintással hozhatunk létre. Az adott étel/ital-hoz</w:t>
-      </w:r>
-      <w:r>
-        <w:t xml:space="preserve"> hozzáadhatjuk a kívánt hozzávalókat is. Az </w:t>
-      </w:r>
-      <w:r>
-        <w:t>„</w:t>
-      </w:r>
-      <w:r>
-        <w:t>Összes alapanyag</w:t>
-      </w:r>
-      <w:r>
-        <w:t>”</w:t>
-      </w:r>
-      <w:r>
-        <w:t xml:space="preserve"> listában kiválasztva az alapanyagot, a </w:t>
-      </w:r>
-      <w:r>
-        <w:t>„H</w:t>
-      </w:r>
-      <w:r>
-        <w:t>ozzáad</w:t>
-      </w:r>
-      <w:r>
-        <w:t>”</w:t>
-      </w:r>
-      <w:r>
-        <w:t xml:space="preserve"> gombra kattintva adhatjuk</w:t>
-      </w:r>
-      <w:r>
-        <w:t xml:space="preserve"> az alapanyagot</w:t>
-      </w:r>
-      <w:r>
-        <w:t xml:space="preserve"> az aktuális, menteni kívánt ételhez.</w:t>
-      </w:r>
-    </w:p>
-    <w:p>
-      <w:r>
-        <w:t xml:space="preserve">A </w:t>
-      </w:r>
-      <w:r>
-        <w:t>„</w:t>
-      </w:r>
-      <w:r>
-        <w:t>Termék képe</w:t>
-      </w:r>
-      <w:r>
-        <w:t>”</w:t>
-      </w:r>
-      <w:r>
-        <w:t xml:space="preserve"> dobozan az újonnan létrehozandó ételhez adhatunk hozzá képet, illetve módosíthatjuk egy már meglévő tételhez tartozó képet. A </w:t>
-      </w:r>
-      <w:r>
-        <w:t>„</w:t>
-      </w:r>
-      <w:r>
-        <w:t>Kép feltöltése/cseréje</w:t>
-      </w:r>
-      <w:r>
-        <w:t>”</w:t>
-      </w:r>
-      <w:r>
-        <w:t xml:space="preserve"> gombra kattintva egy új ablak nyílik meg. </w:t>
-      </w:r>
-    </w:p>
-    <w:p>
-      <w:r>
-        <w:t xml:space="preserve">A felnyíló ablakban bal oldalon a </w:t>
-      </w:r>
-      <w:r>
-        <w:t>„</w:t>
-      </w:r>
-      <w:r>
-        <w:t>Megnyitás</w:t>
-      </w:r>
-      <w:r>
-        <w:t>”</w:t>
-      </w:r>
-      <w:r>
-        <w:t xml:space="preserve"> gombbal egy új képet nyithatunk meg merevlemezről, amely megjelenik a gombok alatti ablakban. A program 800x600 méretű képeket használ a termékek megjelenítésére.</w:t>
-      </w:r>
-    </w:p>
-    <w:p>
-      <w:r>
-        <w:t xml:space="preserve">A </w:t>
-      </w:r>
-      <w:r>
-        <w:t>„</w:t>
-      </w:r>
-      <w:r>
-        <w:t>Mentés az adatbázisba</w:t>
-      </w:r>
-      <w:r>
-        <w:t>”</w:t>
-      </w:r>
-      <w:r>
-        <w:t xml:space="preserve"> gombra kattintva a megnyitott kép bekerül az adatbázisba a „Név” mezőben megadott fájlnévvel és a felette látható </w:t>
-      </w:r>
-      <w:r>
-        <w:t xml:space="preserve">„ID” </w:t>
-      </w:r>
-      <w:r>
-        <w:t>mezőben található azonosítószámmal</w:t>
-      </w:r>
-      <w:r>
-        <w:t xml:space="preserve">. </w:t>
-      </w:r>
-    </w:p>
-    <w:p>
-      <w:r>
-        <w:t>A „Mégsem” gomb bezárja az ablakot, anélkül, hogy bármely kép kiválasztásra kerülne.</w:t>
-      </w:r>
-    </w:p>
-    <w:p>
-      <w:r>
-        <w:t xml:space="preserve">Az adatrácsban kiválasztva egy képet majd a </w:t>
-      </w:r>
-      <w:r>
-        <w:t>„</w:t>
-      </w:r>
-      <w:r>
-        <w:t>Kiválaszt</w:t>
-      </w:r>
-      <w:r>
-        <w:t>”</w:t>
-      </w:r>
-      <w:r>
-        <w:t xml:space="preserve"> gombra kattintva az ablak bezáródik és a kiválasztott kép és</w:t>
-      </w:r>
-      <w:r>
-        <w:t xml:space="preserve"> adatai (id, fájlnév) átkerül az „Ételek/italok” fülön lévő „Termék képe:” mezőbe. </w:t>
-      </w:r>
-    </w:p>
-    <w:p>
-      <w:r>
-        <w:t>4. Hozzávalók, allergének, kategóriák, asztalok</w:t>
-      </w:r>
-      <w:r>
-        <w:t xml:space="preserve"> fül</w:t>
-      </w:r>
-    </w:p>
-    <w:p>
-      <w:r>
-        <w:lastRenderedPageBreak/>
-        <w:t>Ezen a fülön láthatjuk az étteremben használt alapanyagokat, a kategóriákat, amelyekbe az étlapon található termékeket sorolhatjuk be, az allergének listáját, illetve az étterem asztalait.</w:t>
-      </w:r>
-    </w:p>
-    <w:p>
-      <w:r>
-        <w:t xml:space="preserve">Az „Alapanyagok” oszlopban lévő alsó adatrácsban vannak felsorolva a használt alapanyagok. </w:t>
+        <w:t>A szoftver Visual Studio 2022-ben készült C# nyelven, WPF felületre. Használatával karbantartható a MenuGenius-t kiszolgáló adatbázis. Alkalmas az adatbázisba új termékeket, kategóriákat, alapanyagokat, stb felvenni, törölni, módosítani. Segítségével követhetők és szerkeszthetők az étteremben leadott foglalások, rendelések. Valamit lehetőség van benne a program es</w:t>
+      </w:r>
+      <w:r>
+        <w:t>eménynaplójának megnézésére és a felhasználók felvételére, törlésére módosítására is.</w:t>
+      </w:r>
+    </w:p>
+    <w:p>
+      <w:r>
+        <w:t>Főbb funkciói:</w:t>
+      </w:r>
+    </w:p>
+    <w:p>
+      <w:r>
+        <w:drawing>
+          <wp:inline distT="0" distB="0" distL="0" distR="0" wp14:anchorId="7881EB94" wp14:editId="09A14074">
+            <wp:extent cx="3696216" cy="2800741"/>
+            <wp:effectExtent l="0" t="0" r="0" b="0"/>
+            <wp:docPr id="9" name="Kép 9"/>
+            <wp:cNvGraphicFramePr>
+              <a:graphicFrameLocks xmlns:a="http://schemas.openxmlformats.org/drawingml/2006/main" noChangeAspect="1"/>
+            </wp:cNvGraphicFramePr>
+            <a:graphic xmlns:a="http://schemas.openxmlformats.org/drawingml/2006/main">
+              <a:graphicData uri="http://schemas.openxmlformats.org/drawingml/2006/picture">
+                <pic:pic xmlns:pic="http://schemas.openxmlformats.org/drawingml/2006/picture">
+                  <pic:nvPicPr>
+                    <pic:cNvPr id="1" name=""/>
+                    <pic:cNvPicPr/>
+                  </pic:nvPicPr>
+                  <pic:blipFill>
+                    <a:blip r:embed="rId5"/>
+                    <a:stretch>
+                      <a:fillRect/>
+                    </a:stretch>
+                  </pic:blipFill>
+                  <pic:spPr>
+                    <a:xfrm>
+                      <a:off x="0" y="0"/>
+                      <a:ext cx="3696216" cy="2800741"/>
+                    </a:xfrm>
+                    <a:prstGeom prst="rect">
+                      <a:avLst/>
+                    </a:prstGeom>
+                  </pic:spPr>
+                </pic:pic>
+              </a:graphicData>
+            </a:graphic>
+          </wp:inline>
+        </w:drawing>
       </w:r>
       <w:bookmarkStart w:id="0" w:name="_GoBack"/>
       <w:bookmarkEnd w:id="0"/>
     </w:p>
+    <w:p>
+      <w:r>
+        <w:t>1. Rendelések</w:t>
+      </w:r>
+      <w:r>
+        <w:t xml:space="preserve"> fül</w:t>
+      </w:r>
+    </w:p>
+    <w:p>
+      <w:r>
+        <w:drawing>
+          <wp:inline distT="0" distB="0" distL="0" distR="0" wp14:anchorId="11BD1476" wp14:editId="40D296A1">
+            <wp:extent cx="5760720" cy="3110230"/>
+            <wp:effectExtent l="0" t="0" r="0" b="0"/>
+            <wp:docPr id="1" name="Kép 1"/>
+            <wp:cNvGraphicFramePr>
+              <a:graphicFrameLocks xmlns:a="http://schemas.openxmlformats.org/drawingml/2006/main" noChangeAspect="1"/>
+            </wp:cNvGraphicFramePr>
+            <a:graphic xmlns:a="http://schemas.openxmlformats.org/drawingml/2006/main">
+              <a:graphicData uri="http://schemas.openxmlformats.org/drawingml/2006/picture">
+                <pic:pic xmlns:pic="http://schemas.openxmlformats.org/drawingml/2006/picture">
+                  <pic:nvPicPr>
+                    <pic:cNvPr id="1" name=""/>
+                    <pic:cNvPicPr/>
+                  </pic:nvPicPr>
+                  <pic:blipFill>
+                    <a:blip r:embed="rId6"/>
+                    <a:stretch>
+                      <a:fillRect/>
+                    </a:stretch>
+                  </pic:blipFill>
+                  <pic:spPr>
+                    <a:xfrm>
+                      <a:off x="0" y="0"/>
+                      <a:ext cx="5760720" cy="3110230"/>
+                    </a:xfrm>
+                    <a:prstGeom prst="rect">
+                      <a:avLst/>
+                    </a:prstGeom>
+                  </pic:spPr>
+                </pic:pic>
+              </a:graphicData>
+            </a:graphic>
+          </wp:inline>
+        </w:drawing>
+      </w:r>
+    </w:p>
+    <w:p>
+      <w:r>
+        <w:t xml:space="preserve">Ezen az oldalon lehet nyomon követni az étteremben leadott rendeléseket. </w:t>
+      </w:r>
+    </w:p>
+    <w:p>
+      <w:r>
+        <w:t xml:space="preserve">Az első oszlopba kerülnek be a honlapon leadott rendelések időrendi sorrendben. A szakácsok itt láthatják mit kell elkészíteniük. A első és a második </w:t>
+      </w:r>
+      <w:r>
+        <w:t>lista</w:t>
+      </w:r>
+      <w:r>
+        <w:t xml:space="preserve"> közötti gombra kattintva a</w:t>
+      </w:r>
+      <w:r>
+        <w:t xml:space="preserve"> „Rendelések”</w:t>
+      </w:r>
+      <w:r>
+        <w:t xml:space="preserve"> oszlopban kiválasztott rendelés st</w:t>
+      </w:r>
+      <w:r>
+        <w:t xml:space="preserve">átusza megváltozik és átkerül az „Elkészült rendelések” </w:t>
+      </w:r>
+      <w:r>
+        <w:t xml:space="preserve">oszlopba, ahol a pincérek láthatják mely ételek készültek el a konyhán és készek a felszolgálásra. </w:t>
+      </w:r>
+    </w:p>
+    <w:p>
+      <w:r>
+        <w:lastRenderedPageBreak/>
+        <w:t xml:space="preserve">Amennyiben fel is szolgálták az ételt a második és harmadik </w:t>
+      </w:r>
+      <w:r>
+        <w:t>lista</w:t>
+      </w:r>
+      <w:r>
+        <w:t xml:space="preserve"> közötti gommbal áttehetik a rendelést a </w:t>
+      </w:r>
+      <w:r>
+        <w:t>„Felszolgált rendelések”</w:t>
+      </w:r>
+      <w:r>
+        <w:t xml:space="preserve"> oszlopba, ahol azok a rendelések láthatók, amelyek már fel lettek szolgálva, de még nem lettek kifizetve. Amennyiben egy étel nem lett kifizetve a honlapon a rendeléskor, akkor a pincérnél kell rendezni a számlát.</w:t>
+      </w:r>
+    </w:p>
+    <w:p>
+      <w:r>
+        <w:t xml:space="preserve">A </w:t>
+      </w:r>
+      <w:r>
+        <w:t>„</w:t>
+      </w:r>
+      <w:r>
+        <w:t>Rendelések</w:t>
+      </w:r>
+      <w:r>
+        <w:t>”</w:t>
+      </w:r>
+      <w:r>
+        <w:t xml:space="preserve"> fülön alul található adatrács elemben vannak felsorolva a korábbi rendelések</w:t>
+      </w:r>
+      <w:r>
+        <w:t xml:space="preserve"> időrendi sorrendben</w:t>
+      </w:r>
+      <w:r>
+        <w:t>. Csak akkor kerülhet ide egy rendelés, ha már fel lett szolgálva és ki lett fizetve.</w:t>
+      </w:r>
+    </w:p>
+    <w:p>
+      <w:r>
+        <w:t>2. Foglalások</w:t>
+      </w:r>
+      <w:r>
+        <w:t xml:space="preserve"> fül</w:t>
+      </w:r>
+    </w:p>
+    <w:p>
+      <w:r>
+        <w:drawing>
+          <wp:inline distT="0" distB="0" distL="0" distR="0" wp14:anchorId="2EFC59AF" wp14:editId="7DBB77AD">
+            <wp:extent cx="5760720" cy="3115945"/>
+            <wp:effectExtent l="0" t="0" r="0" b="8255"/>
+            <wp:docPr id="2" name="Kép 2"/>
+            <wp:cNvGraphicFramePr>
+              <a:graphicFrameLocks xmlns:a="http://schemas.openxmlformats.org/drawingml/2006/main" noChangeAspect="1"/>
+            </wp:cNvGraphicFramePr>
+            <a:graphic xmlns:a="http://schemas.openxmlformats.org/drawingml/2006/main">
+              <a:graphicData uri="http://schemas.openxmlformats.org/drawingml/2006/picture">
+                <pic:pic xmlns:pic="http://schemas.openxmlformats.org/drawingml/2006/picture">
+                  <pic:nvPicPr>
+                    <pic:cNvPr id="1" name=""/>
+                    <pic:cNvPicPr/>
+                  </pic:nvPicPr>
+                  <pic:blipFill>
+                    <a:blip r:embed="rId7"/>
+                    <a:stretch>
+                      <a:fillRect/>
+                    </a:stretch>
+                  </pic:blipFill>
+                  <pic:spPr>
+                    <a:xfrm>
+                      <a:off x="0" y="0"/>
+                      <a:ext cx="5760720" cy="3115945"/>
+                    </a:xfrm>
+                    <a:prstGeom prst="rect">
+                      <a:avLst/>
+                    </a:prstGeom>
+                  </pic:spPr>
+                </pic:pic>
+              </a:graphicData>
+            </a:graphic>
+          </wp:inline>
+        </w:drawing>
+      </w:r>
+    </w:p>
+    <w:p>
+      <w:r>
+        <w:t xml:space="preserve">A </w:t>
+      </w:r>
+      <w:r>
+        <w:t>„</w:t>
+      </w:r>
+      <w:r>
+        <w:t>Foglalások</w:t>
+      </w:r>
+      <w:r>
+        <w:t>”</w:t>
+      </w:r>
+      <w:r>
+        <w:t xml:space="preserve"> fül alatt találhatóak az étteremben leadott asztalfoglalási információk. </w:t>
+      </w:r>
+    </w:p>
+    <w:p>
+      <w:r>
+        <w:t xml:space="preserve">Az oldal alján látható adatrácsban időrendi sorrendben vannak felsorolva. Kiválasztva egy elemet a kiválasztott elem tulajdonságai jelennek meg az oldal tetején található szövegdobozokban. </w:t>
+      </w:r>
+    </w:p>
+    <w:p>
+      <w:r>
+        <w:t>A fenti szövegdobozokban az alábbi lehtőségek vannak:</w:t>
+      </w:r>
+    </w:p>
+    <w:p>
+      <w:r>
+        <w:t xml:space="preserve">A </w:t>
+      </w:r>
+      <w:r>
+        <w:t>„</w:t>
+      </w:r>
+      <w:r>
+        <w:t>Mégsem</w:t>
+      </w:r>
+      <w:r>
+        <w:t>”</w:t>
+      </w:r>
+      <w:r>
+        <w:t xml:space="preserve"> gomb kiüríti a szövegdobozokat, ha esetleg már volt korábban kiválasztva valami, vagy elkezdtünk felvinni egy új foglalást, de meggondoltuk magunkat.</w:t>
+      </w:r>
+    </w:p>
+    <w:p>
+      <w:r>
+        <w:t xml:space="preserve">Amennyiben az üres mezőket kitöltjük a </w:t>
+      </w:r>
+      <w:r>
+        <w:t>„</w:t>
+      </w:r>
+      <w:r>
+        <w:t>Mentés</w:t>
+      </w:r>
+      <w:r>
+        <w:t>”</w:t>
+      </w:r>
+      <w:r>
+        <w:t xml:space="preserve"> gombbal hozhatunk létre egy új foglalást. Az </w:t>
+      </w:r>
+      <w:r>
+        <w:t>„</w:t>
+      </w:r>
+      <w:r>
+        <w:t>ID</w:t>
+      </w:r>
+      <w:r>
+        <w:t>”</w:t>
+      </w:r>
+      <w:r>
+        <w:t xml:space="preserve"> mezőt nem kell kitölteni (read only), mivel az adatbázis automatikusan hoza létre az új foglalások azonosítószámát.</w:t>
+      </w:r>
+    </w:p>
+    <w:p>
+      <w:r>
+        <w:t xml:space="preserve">A </w:t>
+      </w:r>
+      <w:r>
+        <w:t>„</w:t>
+      </w:r>
+      <w:r>
+        <w:t>Módosítás</w:t>
+      </w:r>
+      <w:r>
+        <w:t>”</w:t>
+      </w:r>
+      <w:r>
+        <w:t xml:space="preserve"> gombot akkor használhatjuk, ha előzőleg kiválasztottunk egy rendelést és szeretnénk módosítani rajta. A kívánt adatok átírása után a </w:t>
+      </w:r>
+      <w:r>
+        <w:t>„</w:t>
+      </w:r>
+      <w:r>
+        <w:t>Módosítás</w:t>
+      </w:r>
+      <w:r>
+        <w:t>”</w:t>
+      </w:r>
+      <w:r>
+        <w:t xml:space="preserve"> gombra kattintva frissülnek a rendelés adatai az adatbázisban.</w:t>
+      </w:r>
+    </w:p>
+    <w:p>
+      <w:r>
+        <w:t xml:space="preserve">A </w:t>
+      </w:r>
+      <w:r>
+        <w:t>„</w:t>
+      </w:r>
+      <w:r>
+        <w:t>Törlés</w:t>
+      </w:r>
+      <w:r>
+        <w:t>”</w:t>
+      </w:r>
+      <w:r>
+        <w:t xml:space="preserve"> gomb törli a kiválasztott foglalást az adatbázisból.</w:t>
+      </w:r>
+    </w:p>
+    <w:p>
+      <w:r>
+        <w:t>3. Ételek, italok</w:t>
+      </w:r>
+      <w:r>
+        <w:t xml:space="preserve"> fül</w:t>
+      </w:r>
+    </w:p>
+    <w:p>
+      <w:r>
+        <w:lastRenderedPageBreak/>
+        <w:drawing>
+          <wp:inline distT="0" distB="0" distL="0" distR="0" wp14:anchorId="74A9CFD8" wp14:editId="710C1531">
+            <wp:extent cx="5760720" cy="3123565"/>
+            <wp:effectExtent l="0" t="0" r="0" b="635"/>
+            <wp:docPr id="4" name="Kép 4"/>
+            <wp:cNvGraphicFramePr>
+              <a:graphicFrameLocks xmlns:a="http://schemas.openxmlformats.org/drawingml/2006/main" noChangeAspect="1"/>
+            </wp:cNvGraphicFramePr>
+            <a:graphic xmlns:a="http://schemas.openxmlformats.org/drawingml/2006/main">
+              <a:graphicData uri="http://schemas.openxmlformats.org/drawingml/2006/picture">
+                <pic:pic xmlns:pic="http://schemas.openxmlformats.org/drawingml/2006/picture">
+                  <pic:nvPicPr>
+                    <pic:cNvPr id="1" name=""/>
+                    <pic:cNvPicPr/>
+                  </pic:nvPicPr>
+                  <pic:blipFill>
+                    <a:blip r:embed="rId8"/>
+                    <a:stretch>
+                      <a:fillRect/>
+                    </a:stretch>
+                  </pic:blipFill>
+                  <pic:spPr>
+                    <a:xfrm>
+                      <a:off x="0" y="0"/>
+                      <a:ext cx="5760720" cy="3123565"/>
+                    </a:xfrm>
+                    <a:prstGeom prst="rect">
+                      <a:avLst/>
+                    </a:prstGeom>
+                  </pic:spPr>
+                </pic:pic>
+              </a:graphicData>
+            </a:graphic>
+          </wp:inline>
+        </w:drawing>
+      </w:r>
+    </w:p>
+    <w:p>
+      <w:r>
+        <w:t xml:space="preserve">Az </w:t>
+      </w:r>
+      <w:r>
+        <w:t>„</w:t>
+      </w:r>
+      <w:r>
+        <w:t>Ételek, italok</w:t>
+      </w:r>
+      <w:r>
+        <w:t>”</w:t>
+      </w:r>
+      <w:r>
+        <w:t xml:space="preserve"> fülön van számon tartva az étterem kínálata. </w:t>
+      </w:r>
+    </w:p>
+    <w:p>
+      <w:r>
+        <w:t xml:space="preserve">Új tételt az üres szövegdobozok kitöltésével, majd a </w:t>
+      </w:r>
+      <w:r>
+        <w:t>„</w:t>
+      </w:r>
+      <w:r>
+        <w:t>Mentés</w:t>
+      </w:r>
+      <w:r>
+        <w:t>”</w:t>
+      </w:r>
+      <w:r>
+        <w:t xml:space="preserve"> gombra kattintással hozhatunk létre. Az adott étel/ital-hoz</w:t>
+      </w:r>
+      <w:r>
+        <w:t xml:space="preserve"> hozzáadhatjuk a kívánt hozzávalókat is. Az </w:t>
+      </w:r>
+      <w:r>
+        <w:t>„</w:t>
+      </w:r>
+      <w:r>
+        <w:t>Összes alapanyag</w:t>
+      </w:r>
+      <w:r>
+        <w:t>”</w:t>
+      </w:r>
+      <w:r>
+        <w:t xml:space="preserve"> listában kiválasztva az alapanyagot, a </w:t>
+      </w:r>
+      <w:r>
+        <w:t>„H</w:t>
+      </w:r>
+      <w:r>
+        <w:t>ozzáad</w:t>
+      </w:r>
+      <w:r>
+        <w:t>”</w:t>
+      </w:r>
+      <w:r>
+        <w:t xml:space="preserve"> gombra kattintva adhatjuk</w:t>
+      </w:r>
+      <w:r>
+        <w:t xml:space="preserve"> az alapanyagot</w:t>
+      </w:r>
+      <w:r>
+        <w:t xml:space="preserve"> az aktuális, menteni kívánt ételhez.</w:t>
+      </w:r>
+    </w:p>
+    <w:p>
+      <w:r>
+        <w:t xml:space="preserve">A </w:t>
+      </w:r>
+      <w:r>
+        <w:t>„</w:t>
+      </w:r>
+      <w:r>
+        <w:t>Termék képe</w:t>
+      </w:r>
+      <w:r>
+        <w:t>”</w:t>
+      </w:r>
+      <w:r>
+        <w:t xml:space="preserve"> dobozan az újonnan létrehozandó ételhez adhatunk hozzá képet, illetve módosíthatjuk egy már meglévő tételhez tartozó képet. A </w:t>
+      </w:r>
+      <w:r>
+        <w:t>„</w:t>
+      </w:r>
+      <w:r>
+        <w:t>Kép feltöltése/cseréje</w:t>
+      </w:r>
+      <w:r>
+        <w:t>”</w:t>
+      </w:r>
+      <w:r>
+        <w:t xml:space="preserve"> gombra kattintva egy új ablak nyílik meg. </w:t>
+      </w:r>
+    </w:p>
+    <w:p>
+      <w:r>
+        <w:t xml:space="preserve">A felnyíló ablakban bal oldalon a </w:t>
+      </w:r>
+      <w:r>
+        <w:t>„</w:t>
+      </w:r>
+      <w:r>
+        <w:t>Megnyitás</w:t>
+      </w:r>
+      <w:r>
+        <w:t>”</w:t>
+      </w:r>
+      <w:r>
+        <w:t xml:space="preserve"> gombbal egy új képet nyithatunk meg merevlemezről, amely megjelenik a gombok alatti ablakban. A program 800x600 méretű képeket használ a termékek megjelenítésére.</w:t>
+      </w:r>
+    </w:p>
+    <w:p>
+      <w:r>
+        <w:t xml:space="preserve">A </w:t>
+      </w:r>
+      <w:r>
+        <w:t>„</w:t>
+      </w:r>
+      <w:r>
+        <w:t>Mentés az adatbázisba</w:t>
+      </w:r>
+      <w:r>
+        <w:t>”</w:t>
+      </w:r>
+      <w:r>
+        <w:t xml:space="preserve"> gombra kattintva a megnyitott kép bekerül az adatbázisba a „Név” mezőben megadott fájlnévvel és a felette látható </w:t>
+      </w:r>
+      <w:r>
+        <w:t xml:space="preserve">„ID” </w:t>
+      </w:r>
+      <w:r>
+        <w:t>mezőben található azonosítószámmal</w:t>
+      </w:r>
+      <w:r>
+        <w:t xml:space="preserve">. </w:t>
+      </w:r>
+    </w:p>
+    <w:p>
+      <w:r>
+        <w:t>A „Mégsem” gomb bezárja az ablakot, anélkül, hogy bármely kép kiválasztásra kerülne.</w:t>
+      </w:r>
+    </w:p>
+    <w:p>
+      <w:r>
+        <w:t xml:space="preserve">Az adatrácsban kiválasztva egy képet majd a </w:t>
+      </w:r>
+      <w:r>
+        <w:t>„</w:t>
+      </w:r>
+      <w:r>
+        <w:t>Kiválaszt</w:t>
+      </w:r>
+      <w:r>
+        <w:t>”</w:t>
+      </w:r>
+      <w:r>
+        <w:t xml:space="preserve"> gombra kattintva az ablak bezáródik és a kiválasztott kép és</w:t>
+      </w:r>
+      <w:r>
+        <w:t xml:space="preserve"> adatai (id, fájlnév) átkerül az „Ételek/italok” fülön lévő „Termék képe:” mezőbe. </w:t>
+      </w:r>
+    </w:p>
+    <w:p>
+      <w:r>
+        <w:t>4. Hozzávalók, allergének, kategóriák, asztalok</w:t>
+      </w:r>
+      <w:r>
+        <w:t xml:space="preserve"> fül</w:t>
+      </w:r>
+    </w:p>
+    <w:p>
+      <w:r>
+        <w:lastRenderedPageBreak/>
+        <w:drawing>
+          <wp:inline distT="0" distB="0" distL="0" distR="0" wp14:anchorId="7046D94C" wp14:editId="2F5A0901">
+            <wp:extent cx="5760720" cy="3112770"/>
+            <wp:effectExtent l="0" t="0" r="0" b="0"/>
+            <wp:docPr id="5" name="Kép 5"/>
+            <wp:cNvGraphicFramePr>
+              <a:graphicFrameLocks xmlns:a="http://schemas.openxmlformats.org/drawingml/2006/main" noChangeAspect="1"/>
+            </wp:cNvGraphicFramePr>
+            <a:graphic xmlns:a="http://schemas.openxmlformats.org/drawingml/2006/main">
+              <a:graphicData uri="http://schemas.openxmlformats.org/drawingml/2006/picture">
+                <pic:pic xmlns:pic="http://schemas.openxmlformats.org/drawingml/2006/picture">
+                  <pic:nvPicPr>
+                    <pic:cNvPr id="1" name=""/>
+                    <pic:cNvPicPr/>
+                  </pic:nvPicPr>
+                  <pic:blipFill>
+                    <a:blip r:embed="rId9"/>
+                    <a:stretch>
+                      <a:fillRect/>
+                    </a:stretch>
+                  </pic:blipFill>
+                  <pic:spPr>
+                    <a:xfrm>
+                      <a:off x="0" y="0"/>
+                      <a:ext cx="5760720" cy="3112770"/>
+                    </a:xfrm>
+                    <a:prstGeom prst="rect">
+                      <a:avLst/>
+                    </a:prstGeom>
+                  </pic:spPr>
+                </pic:pic>
+              </a:graphicData>
+            </a:graphic>
+          </wp:inline>
+        </w:drawing>
+      </w:r>
+    </w:p>
+    <w:p>
+      <w:r>
+        <w:t>Ezen a fülön láthatjuk az étteremben használt alapanyagokat, a kategóriákat, amelyekbe az étlapon található termékeket sorolhatjuk be, az allergének listáját, illetve az étterem asztalait.</w:t>
+      </w:r>
+    </w:p>
+    <w:p>
+      <w:r>
+        <w:t xml:space="preserve">Az „Alapanyagok” oszlopban lévő alsó adatrácsban vannak felsorolva a használt alapanyagok. </w:t>
+      </w:r>
+    </w:p>
     <w:p/>
     <w:p>
       <w:r>
         <w:t>5. Felhasználók</w:t>
       </w:r>
     </w:p>
+    <w:p>
+      <w:r>
+        <w:drawing>
+          <wp:inline distT="0" distB="0" distL="0" distR="0" wp14:anchorId="144CBDA8" wp14:editId="766277E4">
+            <wp:extent cx="5760720" cy="3114675"/>
+            <wp:effectExtent l="0" t="0" r="0" b="9525"/>
+            <wp:docPr id="6" name="Kép 6"/>
+            <wp:cNvGraphicFramePr>
+              <a:graphicFrameLocks xmlns:a="http://schemas.openxmlformats.org/drawingml/2006/main" noChangeAspect="1"/>
+            </wp:cNvGraphicFramePr>
+            <a:graphic xmlns:a="http://schemas.openxmlformats.org/drawingml/2006/main">
+              <a:graphicData uri="http://schemas.openxmlformats.org/drawingml/2006/picture">
+                <pic:pic xmlns:pic="http://schemas.openxmlformats.org/drawingml/2006/picture">
+                  <pic:nvPicPr>
+                    <pic:cNvPr id="1" name=""/>
+                    <pic:cNvPicPr/>
+                  </pic:nvPicPr>
+                  <pic:blipFill>
+                    <a:blip r:embed="rId10"/>
+                    <a:stretch>
+                      <a:fillRect/>
+                    </a:stretch>
+                  </pic:blipFill>
+                  <pic:spPr>
+                    <a:xfrm>
+                      <a:off x="0" y="0"/>
+                      <a:ext cx="5760720" cy="3114675"/>
+                    </a:xfrm>
+                    <a:prstGeom prst="rect">
+                      <a:avLst/>
+                    </a:prstGeom>
+                  </pic:spPr>
+                </pic:pic>
+              </a:graphicData>
+            </a:graphic>
+          </wp:inline>
+        </w:drawing>
+      </w:r>
+    </w:p>
     <w:p/>
     <w:p>
       <w:r>
         <w:t>6. Eseménynapló</w:t>
       </w:r>
     </w:p>
+    <w:p>
+      <w:r>
+        <w:lastRenderedPageBreak/>
+        <w:drawing>
+          <wp:inline distT="0" distB="0" distL="0" distR="0" wp14:anchorId="24935D12" wp14:editId="2A7C1861">
+            <wp:extent cx="5760720" cy="3111500"/>
+            <wp:effectExtent l="0" t="0" r="0" b="0"/>
+            <wp:docPr id="8" name="Kép 8"/>
+            <wp:cNvGraphicFramePr>
+              <a:graphicFrameLocks xmlns:a="http://schemas.openxmlformats.org/drawingml/2006/main" noChangeAspect="1"/>
+            </wp:cNvGraphicFramePr>
+            <a:graphic xmlns:a="http://schemas.openxmlformats.org/drawingml/2006/main">
+              <a:graphicData uri="http://schemas.openxmlformats.org/drawingml/2006/picture">
+                <pic:pic xmlns:pic="http://schemas.openxmlformats.org/drawingml/2006/picture">
+                  <pic:nvPicPr>
+                    <pic:cNvPr id="1" name=""/>
+                    <pic:cNvPicPr/>
+                  </pic:nvPicPr>
+                  <pic:blipFill>
+                    <a:blip r:embed="rId11"/>
+                    <a:stretch>
+                      <a:fillRect/>
+                    </a:stretch>
+                  </pic:blipFill>
+                  <pic:spPr>
+                    <a:xfrm>
+                      <a:off x="0" y="0"/>
+                      <a:ext cx="5760720" cy="3111500"/>
+                    </a:xfrm>
+                    <a:prstGeom prst="rect">
+                      <a:avLst/>
+                    </a:prstGeom>
+                  </pic:spPr>
+                </pic:pic>
+              </a:graphicData>
+            </a:graphic>
+          </wp:inline>
+        </w:drawing>
+      </w:r>
+    </w:p>
     <w:p/>
     <w:p>
       <w:r>
         <w:t>7. Beállítások</w:t>
       </w:r>
     </w:p>
+    <w:p/>
+    <w:p>
+      <w:pPr>
+        <w:spacing w:before="100" w:beforeAutospacing="1" w:after="100" w:afterAutospacing="1"/>
+        <w:jc w:val="left"/>
+        <w:outlineLvl w:val="2"/>
+        <w:rPr>
+          <w:rFonts w:eastAsia="Times New Roman" w:cs="Times New Roman"/>
+          <w:b/>
+          <w:bCs/>
+          <w:sz w:val="27"/>
+          <w:szCs w:val="27"/>
+          <w:lang w:eastAsia="hu-HU"/>
+        </w:rPr>
+      </w:pPr>
+      <w:r>
+        <w:rPr>
+          <w:rFonts w:eastAsia="Times New Roman" w:cs="Times New Roman"/>
+          <w:b/>
+          <w:bCs/>
+          <w:sz w:val="27"/>
+          <w:szCs w:val="27"/>
+          <w:lang w:eastAsia="hu-HU"/>
+        </w:rPr>
+        <w:t>Operációs rendszer:</w:t>
+      </w:r>
+    </w:p>
+    <w:p>
+      <w:pPr>
+        <w:numPr>
+          <w:ilvl w:val="0"/>
+          <w:numId w:val="1"/>
+        </w:numPr>
+        <w:spacing w:before="100" w:beforeAutospacing="1" w:after="100" w:afterAutospacing="1"/>
+        <w:jc w:val="left"/>
+        <w:rPr>
+          <w:rFonts w:eastAsia="Times New Roman" w:cs="Times New Roman"/>
+          <w:szCs w:val="24"/>
+          <w:lang w:eastAsia="hu-HU"/>
+        </w:rPr>
+      </w:pPr>
+      <w:r>
+        <w:rPr>
+          <w:rFonts w:eastAsia="Times New Roman" w:cs="Times New Roman"/>
+          <w:szCs w:val="24"/>
+          <w:lang w:eastAsia="hu-HU"/>
+        </w:rPr>
+        <w:t>Windows XP</w:t>
+      </w:r>
+    </w:p>
+    <w:p>
+      <w:pPr>
+        <w:numPr>
+          <w:ilvl w:val="0"/>
+          <w:numId w:val="1"/>
+        </w:numPr>
+        <w:spacing w:before="100" w:beforeAutospacing="1" w:after="100" w:afterAutospacing="1"/>
+        <w:jc w:val="left"/>
+        <w:rPr>
+          <w:rFonts w:eastAsia="Times New Roman" w:cs="Times New Roman"/>
+          <w:szCs w:val="24"/>
+          <w:lang w:eastAsia="hu-HU"/>
+        </w:rPr>
+      </w:pPr>
+      <w:r>
+        <w:rPr>
+          <w:rFonts w:eastAsia="Times New Roman" w:cs="Times New Roman"/>
+          <w:szCs w:val="24"/>
+          <w:lang w:eastAsia="hu-HU"/>
+        </w:rPr>
+        <w:t>Windows Vista SP2</w:t>
+      </w:r>
+    </w:p>
+    <w:p>
+      <w:pPr>
+        <w:numPr>
+          <w:ilvl w:val="0"/>
+          <w:numId w:val="1"/>
+        </w:numPr>
+        <w:spacing w:before="100" w:beforeAutospacing="1" w:after="100" w:afterAutospacing="1"/>
+        <w:jc w:val="left"/>
+        <w:rPr>
+          <w:rFonts w:eastAsia="Times New Roman" w:cs="Times New Roman"/>
+          <w:szCs w:val="24"/>
+          <w:lang w:eastAsia="hu-HU"/>
+        </w:rPr>
+      </w:pPr>
+      <w:r>
+        <w:rPr>
+          <w:rFonts w:eastAsia="Times New Roman" w:cs="Times New Roman"/>
+          <w:szCs w:val="24"/>
+          <w:lang w:eastAsia="hu-HU"/>
+        </w:rPr>
+        <w:t>Windows 7 SP1</w:t>
+      </w:r>
+    </w:p>
+    <w:p>
+      <w:pPr>
+        <w:numPr>
+          <w:ilvl w:val="0"/>
+          <w:numId w:val="1"/>
+        </w:numPr>
+        <w:spacing w:before="100" w:beforeAutospacing="1" w:after="100" w:afterAutospacing="1"/>
+        <w:jc w:val="left"/>
+        <w:rPr>
+          <w:rFonts w:eastAsia="Times New Roman" w:cs="Times New Roman"/>
+          <w:szCs w:val="24"/>
+          <w:lang w:eastAsia="hu-HU"/>
+        </w:rPr>
+      </w:pPr>
+      <w:r>
+        <w:rPr>
+          <w:rFonts w:eastAsia="Times New Roman" w:cs="Times New Roman"/>
+          <w:szCs w:val="24"/>
+          <w:lang w:eastAsia="hu-HU"/>
+        </w:rPr>
+        <w:t>Windows 8, 8.1</w:t>
+      </w:r>
+    </w:p>
+    <w:p>
+      <w:pPr>
+        <w:numPr>
+          <w:ilvl w:val="0"/>
+          <w:numId w:val="1"/>
+        </w:numPr>
+        <w:spacing w:before="100" w:beforeAutospacing="1" w:after="100" w:afterAutospacing="1"/>
+        <w:jc w:val="left"/>
+        <w:rPr>
+          <w:rFonts w:eastAsia="Times New Roman" w:cs="Times New Roman"/>
+          <w:szCs w:val="24"/>
+          <w:lang w:eastAsia="hu-HU"/>
+        </w:rPr>
+      </w:pPr>
+      <w:r>
+        <w:rPr>
+          <w:rFonts w:eastAsia="Times New Roman" w:cs="Times New Roman"/>
+          <w:szCs w:val="24"/>
+          <w:lang w:eastAsia="hu-HU"/>
+        </w:rPr>
+        <w:t>Windows 10</w:t>
+      </w:r>
+    </w:p>
+    <w:p>
+      <w:pPr>
+        <w:numPr>
+          <w:ilvl w:val="0"/>
+          <w:numId w:val="1"/>
+        </w:numPr>
+        <w:spacing w:before="100" w:beforeAutospacing="1" w:after="100" w:afterAutospacing="1"/>
+        <w:jc w:val="left"/>
+        <w:rPr>
+          <w:rFonts w:eastAsia="Times New Roman" w:cs="Times New Roman"/>
+          <w:szCs w:val="24"/>
+          <w:lang w:eastAsia="hu-HU"/>
+        </w:rPr>
+      </w:pPr>
+      <w:r>
+        <w:rPr>
+          <w:rFonts w:eastAsia="Times New Roman" w:cs="Times New Roman"/>
+          <w:szCs w:val="24"/>
+          <w:lang w:eastAsia="hu-HU"/>
+        </w:rPr>
+        <w:t>Windows 11</w:t>
+      </w:r>
+    </w:p>
+    <w:p>
+      <w:pPr>
+        <w:spacing w:before="100" w:beforeAutospacing="1" w:after="100" w:afterAutospacing="1"/>
+        <w:jc w:val="left"/>
+        <w:outlineLvl w:val="2"/>
+        <w:rPr>
+          <w:rFonts w:eastAsia="Times New Roman" w:cs="Times New Roman"/>
+          <w:b/>
+          <w:bCs/>
+          <w:sz w:val="27"/>
+          <w:szCs w:val="27"/>
+          <w:lang w:eastAsia="hu-HU"/>
+        </w:rPr>
+      </w:pPr>
+      <w:r>
+        <w:rPr>
+          <w:rFonts w:eastAsia="Times New Roman" w:cs="Times New Roman"/>
+          <w:b/>
+          <w:bCs/>
+          <w:sz w:val="27"/>
+          <w:szCs w:val="27"/>
+          <w:lang w:eastAsia="hu-HU"/>
+        </w:rPr>
+        <w:t>Hardverkövetelmények:</w:t>
+      </w:r>
+    </w:p>
+    <w:p>
+      <w:pPr>
+        <w:numPr>
+          <w:ilvl w:val="0"/>
+          <w:numId w:val="2"/>
+        </w:numPr>
+        <w:spacing w:before="100" w:beforeAutospacing="1" w:after="100" w:afterAutospacing="1"/>
+        <w:jc w:val="left"/>
+        <w:rPr>
+          <w:rFonts w:eastAsia="Times New Roman" w:cs="Times New Roman"/>
+          <w:szCs w:val="24"/>
+          <w:lang w:eastAsia="hu-HU"/>
+        </w:rPr>
+      </w:pPr>
+      <w:r>
+        <w:rPr>
+          <w:rFonts w:eastAsia="Times New Roman" w:cs="Times New Roman"/>
+          <w:szCs w:val="24"/>
+          <w:lang w:eastAsia="hu-HU"/>
+        </w:rPr>
+        <w:t>Processor: x86 or x64</w:t>
+      </w:r>
+    </w:p>
+    <w:p>
+      <w:pPr>
+        <w:numPr>
+          <w:ilvl w:val="0"/>
+          <w:numId w:val="2"/>
+        </w:numPr>
+        <w:spacing w:before="100" w:beforeAutospacing="1" w:after="100" w:afterAutospacing="1"/>
+        <w:jc w:val="left"/>
+        <w:rPr>
+          <w:rFonts w:eastAsia="Times New Roman" w:cs="Times New Roman"/>
+          <w:szCs w:val="24"/>
+          <w:lang w:eastAsia="hu-HU"/>
+        </w:rPr>
+      </w:pPr>
+      <w:r>
+        <w:rPr>
+          <w:rFonts w:eastAsia="Times New Roman" w:cs="Times New Roman"/>
+          <w:szCs w:val="24"/>
+          <w:lang w:eastAsia="hu-HU"/>
+        </w:rPr>
+        <w:t>RAM : 512 MB (minimum), 1 GB (recommended)</w:t>
+      </w:r>
+    </w:p>
+    <w:p>
+      <w:pPr>
+        <w:spacing w:before="100" w:beforeAutospacing="1" w:after="100" w:afterAutospacing="1"/>
+        <w:jc w:val="left"/>
+        <w:outlineLvl w:val="2"/>
+        <w:rPr>
+          <w:rFonts w:eastAsia="Times New Roman" w:cs="Times New Roman"/>
+          <w:b/>
+          <w:bCs/>
+          <w:sz w:val="27"/>
+          <w:szCs w:val="27"/>
+          <w:lang w:eastAsia="hu-HU"/>
+        </w:rPr>
+      </w:pPr>
+      <w:r>
+        <w:rPr>
+          <w:rFonts w:eastAsia="Times New Roman" w:cs="Times New Roman"/>
+          <w:b/>
+          <w:bCs/>
+          <w:sz w:val="27"/>
+          <w:szCs w:val="27"/>
+          <w:lang w:eastAsia="hu-HU"/>
+        </w:rPr>
+        <w:t>Fejlesztői környezet</w:t>
+      </w:r>
+    </w:p>
+    <w:p>
+      <w:pPr>
+        <w:numPr>
+          <w:ilvl w:val="0"/>
+          <w:numId w:val="3"/>
+        </w:numPr>
+        <w:spacing w:before="100" w:beforeAutospacing="1" w:after="100" w:afterAutospacing="1"/>
+        <w:jc w:val="left"/>
+        <w:rPr>
+          <w:rFonts w:eastAsia="Times New Roman" w:cs="Times New Roman"/>
+          <w:szCs w:val="24"/>
+          <w:lang w:eastAsia="hu-HU"/>
+        </w:rPr>
+      </w:pPr>
+      <w:r>
+        <w:rPr>
+          <w:rFonts w:eastAsia="Times New Roman" w:cs="Times New Roman"/>
+          <w:szCs w:val="24"/>
+          <w:lang w:eastAsia="hu-HU"/>
+        </w:rPr>
+        <w:t>Microsoft Visual Studio 2022</w:t>
+      </w:r>
+    </w:p>
+    <w:p>
+      <w:pPr>
+        <w:numPr>
+          <w:ilvl w:val="0"/>
+          <w:numId w:val="3"/>
+        </w:numPr>
+        <w:spacing w:before="100" w:beforeAutospacing="1" w:after="100" w:afterAutospacing="1"/>
+        <w:jc w:val="left"/>
+        <w:rPr>
+          <w:rFonts w:eastAsia="Times New Roman" w:cs="Times New Roman"/>
+          <w:szCs w:val="24"/>
+          <w:lang w:eastAsia="hu-HU"/>
+        </w:rPr>
+      </w:pPr>
+      <w:r>
+        <w:rPr>
+          <w:rFonts w:eastAsia="Times New Roman" w:cs="Times New Roman"/>
+          <w:szCs w:val="24"/>
+          <w:lang w:eastAsia="hu-HU"/>
+        </w:rPr>
+        <w:t>.NET Framework 4.0/4.5/4.5.1/4.6</w:t>
+      </w:r>
+    </w:p>
+    <w:p>
+      <w:pPr>
+        <w:numPr>
+          <w:ilvl w:val="0"/>
+          <w:numId w:val="3"/>
+        </w:numPr>
+        <w:spacing w:before="100" w:beforeAutospacing="1" w:after="100" w:afterAutospacing="1"/>
+        <w:jc w:val="left"/>
+        <w:rPr>
+          <w:rFonts w:eastAsia="Times New Roman" w:cs="Times New Roman"/>
+          <w:szCs w:val="24"/>
+          <w:lang w:eastAsia="hu-HU"/>
+        </w:rPr>
+      </w:pPr>
+      <w:r>
+        <w:rPr>
+          <w:rFonts w:eastAsia="Times New Roman" w:cs="Times New Roman"/>
+          <w:szCs w:val="24"/>
+          <w:lang w:eastAsia="hu-HU"/>
+        </w:rPr>
+        <w:t>.NET 6.0/.NET 7.0/.Net 8.0</w:t>
+      </w:r>
+    </w:p>
+    <w:p/>
     <w:sectPr>
       <w:pgSz w:w="11906" w:h="16838"/>
       <w:pgMar w:top="1417" w:right="1417" w:bottom="1417" w:left="1417" w:header="708" w:footer="708" w:gutter="0"/>
@@ -434,6 +1056,467 @@
     </w:sectPr>
   </w:body>
 </w:document>
+</file>
+
+<file path=word/numbering.xml><?xml version="1.0" encoding="utf-8"?>
+<w:numbering xmlns:wpc="http://schemas.microsoft.com/office/word/2010/wordprocessingCanvas" xmlns:mc="http://schemas.openxmlformats.org/markup-compatibility/2006" xmlns:o="urn:schemas-microsoft-com:office:office" xmlns:r="http://schemas.openxmlformats.org/officeDocument/2006/relationships" xmlns:m="http://schemas.openxmlformats.org/officeDocument/2006/math" xmlns:v="urn:schemas-microsoft-com:vml" xmlns:wp14="http://schemas.microsoft.com/office/word/2010/wordprocessingDrawing" xmlns:wp="http://schemas.openxmlformats.org/drawingml/2006/wordprocessingDrawing" xmlns:w10="urn:schemas-microsoft-com:office:word" xmlns:w="http://schemas.openxmlformats.org/wordprocessingml/2006/main" xmlns:w14="http://schemas.microsoft.com/office/word/2010/wordml" xmlns:w15="http://schemas.microsoft.com/office/word/2012/wordml" xmlns:wpg="http://schemas.microsoft.com/office/word/2010/wordprocessingGroup" xmlns:wpi="http://schemas.microsoft.com/office/word/2010/wordprocessingInk" xmlns:wne="http://schemas.microsoft.com/office/word/2006/wordml" xmlns:wps="http://schemas.microsoft.com/office/word/2010/wordprocessingShape" mc:Ignorable="w14 w15 wp14">
+  <w:abstractNum w:abstractNumId="0" w15:restartNumberingAfterBreak="0">
+    <w:nsid w:val="1E071E30"/>
+    <w:multiLevelType w:val="multilevel"/>
+    <w:tmpl w:val="A3FEC3BA"/>
+    <w:lvl w:ilvl="0">
+      <w:start w:val="1"/>
+      <w:numFmt w:val="bullet"/>
+      <w:lvlText w:val=""/>
+      <w:lvlJc w:val="left"/>
+      <w:pPr>
+        <w:tabs>
+          <w:tab w:val="num" w:pos="720"/>
+        </w:tabs>
+        <w:ind w:left="720" w:hanging="360"/>
+      </w:pPr>
+      <w:rPr>
+        <w:rFonts w:ascii="Symbol" w:hAnsi="Symbol" w:hint="default"/>
+        <w:sz w:val="20"/>
+      </w:rPr>
+    </w:lvl>
+    <w:lvl w:ilvl="1" w:tentative="1">
+      <w:start w:val="1"/>
+      <w:numFmt w:val="bullet"/>
+      <w:lvlText w:val="o"/>
+      <w:lvlJc w:val="left"/>
+      <w:pPr>
+        <w:tabs>
+          <w:tab w:val="num" w:pos="1440"/>
+        </w:tabs>
+        <w:ind w:left="1440" w:hanging="360"/>
+      </w:pPr>
+      <w:rPr>
+        <w:rFonts w:ascii="Courier New" w:hAnsi="Courier New" w:hint="default"/>
+        <w:sz w:val="20"/>
+      </w:rPr>
+    </w:lvl>
+    <w:lvl w:ilvl="2" w:tentative="1">
+      <w:start w:val="1"/>
+      <w:numFmt w:val="bullet"/>
+      <w:lvlText w:val=""/>
+      <w:lvlJc w:val="left"/>
+      <w:pPr>
+        <w:tabs>
+          <w:tab w:val="num" w:pos="2160"/>
+        </w:tabs>
+        <w:ind w:left="2160" w:hanging="360"/>
+      </w:pPr>
+      <w:rPr>
+        <w:rFonts w:ascii="Wingdings" w:hAnsi="Wingdings" w:hint="default"/>
+        <w:sz w:val="20"/>
+      </w:rPr>
+    </w:lvl>
+    <w:lvl w:ilvl="3" w:tentative="1">
+      <w:start w:val="1"/>
+      <w:numFmt w:val="bullet"/>
+      <w:lvlText w:val=""/>
+      <w:lvlJc w:val="left"/>
+      <w:pPr>
+        <w:tabs>
+          <w:tab w:val="num" w:pos="2880"/>
+        </w:tabs>
+        <w:ind w:left="2880" w:hanging="360"/>
+      </w:pPr>
+      <w:rPr>
+        <w:rFonts w:ascii="Wingdings" w:hAnsi="Wingdings" w:hint="default"/>
+        <w:sz w:val="20"/>
+      </w:rPr>
+    </w:lvl>
+    <w:lvl w:ilvl="4" w:tentative="1">
+      <w:start w:val="1"/>
+      <w:numFmt w:val="bullet"/>
+      <w:lvlText w:val=""/>
+      <w:lvlJc w:val="left"/>
+      <w:pPr>
+        <w:tabs>
+          <w:tab w:val="num" w:pos="3600"/>
+        </w:tabs>
+        <w:ind w:left="3600" w:hanging="360"/>
+      </w:pPr>
+      <w:rPr>
+        <w:rFonts w:ascii="Wingdings" w:hAnsi="Wingdings" w:hint="default"/>
+        <w:sz w:val="20"/>
+      </w:rPr>
+    </w:lvl>
+    <w:lvl w:ilvl="5" w:tentative="1">
+      <w:start w:val="1"/>
+      <w:numFmt w:val="bullet"/>
+      <w:lvlText w:val=""/>
+      <w:lvlJc w:val="left"/>
+      <w:pPr>
+        <w:tabs>
+          <w:tab w:val="num" w:pos="4320"/>
+        </w:tabs>
+        <w:ind w:left="4320" w:hanging="360"/>
+      </w:pPr>
+      <w:rPr>
+        <w:rFonts w:ascii="Wingdings" w:hAnsi="Wingdings" w:hint="default"/>
+        <w:sz w:val="20"/>
+      </w:rPr>
+    </w:lvl>
+    <w:lvl w:ilvl="6" w:tentative="1">
+      <w:start w:val="1"/>
+      <w:numFmt w:val="bullet"/>
+      <w:lvlText w:val=""/>
+      <w:lvlJc w:val="left"/>
+      <w:pPr>
+        <w:tabs>
+          <w:tab w:val="num" w:pos="5040"/>
+        </w:tabs>
+        <w:ind w:left="5040" w:hanging="360"/>
+      </w:pPr>
+      <w:rPr>
+        <w:rFonts w:ascii="Wingdings" w:hAnsi="Wingdings" w:hint="default"/>
+        <w:sz w:val="20"/>
+      </w:rPr>
+    </w:lvl>
+    <w:lvl w:ilvl="7" w:tentative="1">
+      <w:start w:val="1"/>
+      <w:numFmt w:val="bullet"/>
+      <w:lvlText w:val=""/>
+      <w:lvlJc w:val="left"/>
+      <w:pPr>
+        <w:tabs>
+          <w:tab w:val="num" w:pos="5760"/>
+        </w:tabs>
+        <w:ind w:left="5760" w:hanging="360"/>
+      </w:pPr>
+      <w:rPr>
+        <w:rFonts w:ascii="Wingdings" w:hAnsi="Wingdings" w:hint="default"/>
+        <w:sz w:val="20"/>
+      </w:rPr>
+    </w:lvl>
+    <w:lvl w:ilvl="8" w:tentative="1">
+      <w:start w:val="1"/>
+      <w:numFmt w:val="bullet"/>
+      <w:lvlText w:val=""/>
+      <w:lvlJc w:val="left"/>
+      <w:pPr>
+        <w:tabs>
+          <w:tab w:val="num" w:pos="6480"/>
+        </w:tabs>
+        <w:ind w:left="6480" w:hanging="360"/>
+      </w:pPr>
+      <w:rPr>
+        <w:rFonts w:ascii="Wingdings" w:hAnsi="Wingdings" w:hint="default"/>
+        <w:sz w:val="20"/>
+      </w:rPr>
+    </w:lvl>
+  </w:abstractNum>
+  <w:abstractNum w:abstractNumId="1" w15:restartNumberingAfterBreak="0">
+    <w:nsid w:val="30E87176"/>
+    <w:multiLevelType w:val="multilevel"/>
+    <w:tmpl w:val="2AC4266E"/>
+    <w:lvl w:ilvl="0">
+      <w:start w:val="1"/>
+      <w:numFmt w:val="bullet"/>
+      <w:lvlText w:val=""/>
+      <w:lvlJc w:val="left"/>
+      <w:pPr>
+        <w:tabs>
+          <w:tab w:val="num" w:pos="720"/>
+        </w:tabs>
+        <w:ind w:left="720" w:hanging="360"/>
+      </w:pPr>
+      <w:rPr>
+        <w:rFonts w:ascii="Symbol" w:hAnsi="Symbol" w:hint="default"/>
+        <w:sz w:val="20"/>
+      </w:rPr>
+    </w:lvl>
+    <w:lvl w:ilvl="1" w:tentative="1">
+      <w:start w:val="1"/>
+      <w:numFmt w:val="bullet"/>
+      <w:lvlText w:val="o"/>
+      <w:lvlJc w:val="left"/>
+      <w:pPr>
+        <w:tabs>
+          <w:tab w:val="num" w:pos="1440"/>
+        </w:tabs>
+        <w:ind w:left="1440" w:hanging="360"/>
+      </w:pPr>
+      <w:rPr>
+        <w:rFonts w:ascii="Courier New" w:hAnsi="Courier New" w:hint="default"/>
+        <w:sz w:val="20"/>
+      </w:rPr>
+    </w:lvl>
+    <w:lvl w:ilvl="2" w:tentative="1">
+      <w:start w:val="1"/>
+      <w:numFmt w:val="bullet"/>
+      <w:lvlText w:val=""/>
+      <w:lvlJc w:val="left"/>
+      <w:pPr>
+        <w:tabs>
+          <w:tab w:val="num" w:pos="2160"/>
+        </w:tabs>
+        <w:ind w:left="2160" w:hanging="360"/>
+      </w:pPr>
+      <w:rPr>
+        <w:rFonts w:ascii="Wingdings" w:hAnsi="Wingdings" w:hint="default"/>
+        <w:sz w:val="20"/>
+      </w:rPr>
+    </w:lvl>
+    <w:lvl w:ilvl="3" w:tentative="1">
+      <w:start w:val="1"/>
+      <w:numFmt w:val="bullet"/>
+      <w:lvlText w:val=""/>
+      <w:lvlJc w:val="left"/>
+      <w:pPr>
+        <w:tabs>
+          <w:tab w:val="num" w:pos="2880"/>
+        </w:tabs>
+        <w:ind w:left="2880" w:hanging="360"/>
+      </w:pPr>
+      <w:rPr>
+        <w:rFonts w:ascii="Wingdings" w:hAnsi="Wingdings" w:hint="default"/>
+        <w:sz w:val="20"/>
+      </w:rPr>
+    </w:lvl>
+    <w:lvl w:ilvl="4" w:tentative="1">
+      <w:start w:val="1"/>
+      <w:numFmt w:val="bullet"/>
+      <w:lvlText w:val=""/>
+      <w:lvlJc w:val="left"/>
+      <w:pPr>
+        <w:tabs>
+          <w:tab w:val="num" w:pos="3600"/>
+        </w:tabs>
+        <w:ind w:left="3600" w:hanging="360"/>
+      </w:pPr>
+      <w:rPr>
+        <w:rFonts w:ascii="Wingdings" w:hAnsi="Wingdings" w:hint="default"/>
+        <w:sz w:val="20"/>
+      </w:rPr>
+    </w:lvl>
+    <w:lvl w:ilvl="5" w:tentative="1">
+      <w:start w:val="1"/>
+      <w:numFmt w:val="bullet"/>
+      <w:lvlText w:val=""/>
+      <w:lvlJc w:val="left"/>
+      <w:pPr>
+        <w:tabs>
+          <w:tab w:val="num" w:pos="4320"/>
+        </w:tabs>
+        <w:ind w:left="4320" w:hanging="360"/>
+      </w:pPr>
+      <w:rPr>
+        <w:rFonts w:ascii="Wingdings" w:hAnsi="Wingdings" w:hint="default"/>
+        <w:sz w:val="20"/>
+      </w:rPr>
+    </w:lvl>
+    <w:lvl w:ilvl="6" w:tentative="1">
+      <w:start w:val="1"/>
+      <w:numFmt w:val="bullet"/>
+      <w:lvlText w:val=""/>
+      <w:lvlJc w:val="left"/>
+      <w:pPr>
+        <w:tabs>
+          <w:tab w:val="num" w:pos="5040"/>
+        </w:tabs>
+        <w:ind w:left="5040" w:hanging="360"/>
+      </w:pPr>
+      <w:rPr>
+        <w:rFonts w:ascii="Wingdings" w:hAnsi="Wingdings" w:hint="default"/>
+        <w:sz w:val="20"/>
+      </w:rPr>
+    </w:lvl>
+    <w:lvl w:ilvl="7" w:tentative="1">
+      <w:start w:val="1"/>
+      <w:numFmt w:val="bullet"/>
+      <w:lvlText w:val=""/>
+      <w:lvlJc w:val="left"/>
+      <w:pPr>
+        <w:tabs>
+          <w:tab w:val="num" w:pos="5760"/>
+        </w:tabs>
+        <w:ind w:left="5760" w:hanging="360"/>
+      </w:pPr>
+      <w:rPr>
+        <w:rFonts w:ascii="Wingdings" w:hAnsi="Wingdings" w:hint="default"/>
+        <w:sz w:val="20"/>
+      </w:rPr>
+    </w:lvl>
+    <w:lvl w:ilvl="8" w:tentative="1">
+      <w:start w:val="1"/>
+      <w:numFmt w:val="bullet"/>
+      <w:lvlText w:val=""/>
+      <w:lvlJc w:val="left"/>
+      <w:pPr>
+        <w:tabs>
+          <w:tab w:val="num" w:pos="6480"/>
+        </w:tabs>
+        <w:ind w:left="6480" w:hanging="360"/>
+      </w:pPr>
+      <w:rPr>
+        <w:rFonts w:ascii="Wingdings" w:hAnsi="Wingdings" w:hint="default"/>
+        <w:sz w:val="20"/>
+      </w:rPr>
+    </w:lvl>
+  </w:abstractNum>
+  <w:abstractNum w:abstractNumId="2" w15:restartNumberingAfterBreak="0">
+    <w:nsid w:val="610B2BDD"/>
+    <w:multiLevelType w:val="multilevel"/>
+    <w:tmpl w:val="1096A76A"/>
+    <w:lvl w:ilvl="0">
+      <w:start w:val="1"/>
+      <w:numFmt w:val="bullet"/>
+      <w:lvlText w:val=""/>
+      <w:lvlJc w:val="left"/>
+      <w:pPr>
+        <w:tabs>
+          <w:tab w:val="num" w:pos="720"/>
+        </w:tabs>
+        <w:ind w:left="720" w:hanging="360"/>
+      </w:pPr>
+      <w:rPr>
+        <w:rFonts w:ascii="Symbol" w:hAnsi="Symbol" w:hint="default"/>
+        <w:sz w:val="20"/>
+      </w:rPr>
+    </w:lvl>
+    <w:lvl w:ilvl="1" w:tentative="1">
+      <w:start w:val="1"/>
+      <w:numFmt w:val="bullet"/>
+      <w:lvlText w:val="o"/>
+      <w:lvlJc w:val="left"/>
+      <w:pPr>
+        <w:tabs>
+          <w:tab w:val="num" w:pos="1440"/>
+        </w:tabs>
+        <w:ind w:left="1440" w:hanging="360"/>
+      </w:pPr>
+      <w:rPr>
+        <w:rFonts w:ascii="Courier New" w:hAnsi="Courier New" w:hint="default"/>
+        <w:sz w:val="20"/>
+      </w:rPr>
+    </w:lvl>
+    <w:lvl w:ilvl="2" w:tentative="1">
+      <w:start w:val="1"/>
+      <w:numFmt w:val="bullet"/>
+      <w:lvlText w:val=""/>
+      <w:lvlJc w:val="left"/>
+      <w:pPr>
+        <w:tabs>
+          <w:tab w:val="num" w:pos="2160"/>
+        </w:tabs>
+        <w:ind w:left="2160" w:hanging="360"/>
+      </w:pPr>
+      <w:rPr>
+        <w:rFonts w:ascii="Wingdings" w:hAnsi="Wingdings" w:hint="default"/>
+        <w:sz w:val="20"/>
+      </w:rPr>
+    </w:lvl>
+    <w:lvl w:ilvl="3" w:tentative="1">
+      <w:start w:val="1"/>
+      <w:numFmt w:val="bullet"/>
+      <w:lvlText w:val=""/>
+      <w:lvlJc w:val="left"/>
+      <w:pPr>
+        <w:tabs>
+          <w:tab w:val="num" w:pos="2880"/>
+        </w:tabs>
+        <w:ind w:left="2880" w:hanging="360"/>
+      </w:pPr>
+      <w:rPr>
+        <w:rFonts w:ascii="Wingdings" w:hAnsi="Wingdings" w:hint="default"/>
+        <w:sz w:val="20"/>
+      </w:rPr>
+    </w:lvl>
+    <w:lvl w:ilvl="4" w:tentative="1">
+      <w:start w:val="1"/>
+      <w:numFmt w:val="bullet"/>
+      <w:lvlText w:val=""/>
+      <w:lvlJc w:val="left"/>
+      <w:pPr>
+        <w:tabs>
+          <w:tab w:val="num" w:pos="3600"/>
+        </w:tabs>
+        <w:ind w:left="3600" w:hanging="360"/>
+      </w:pPr>
+      <w:rPr>
+        <w:rFonts w:ascii="Wingdings" w:hAnsi="Wingdings" w:hint="default"/>
+        <w:sz w:val="20"/>
+      </w:rPr>
+    </w:lvl>
+    <w:lvl w:ilvl="5" w:tentative="1">
+      <w:start w:val="1"/>
+      <w:numFmt w:val="bullet"/>
+      <w:lvlText w:val=""/>
+      <w:lvlJc w:val="left"/>
+      <w:pPr>
+        <w:tabs>
+          <w:tab w:val="num" w:pos="4320"/>
+        </w:tabs>
+        <w:ind w:left="4320" w:hanging="360"/>
+      </w:pPr>
+      <w:rPr>
+        <w:rFonts w:ascii="Wingdings" w:hAnsi="Wingdings" w:hint="default"/>
+        <w:sz w:val="20"/>
+      </w:rPr>
+    </w:lvl>
+    <w:lvl w:ilvl="6" w:tentative="1">
+      <w:start w:val="1"/>
+      <w:numFmt w:val="bullet"/>
+      <w:lvlText w:val=""/>
+      <w:lvlJc w:val="left"/>
+      <w:pPr>
+        <w:tabs>
+          <w:tab w:val="num" w:pos="5040"/>
+        </w:tabs>
+        <w:ind w:left="5040" w:hanging="360"/>
+      </w:pPr>
+      <w:rPr>
+        <w:rFonts w:ascii="Wingdings" w:hAnsi="Wingdings" w:hint="default"/>
+        <w:sz w:val="20"/>
+      </w:rPr>
+    </w:lvl>
+    <w:lvl w:ilvl="7" w:tentative="1">
+      <w:start w:val="1"/>
+      <w:numFmt w:val="bullet"/>
+      <w:lvlText w:val=""/>
+      <w:lvlJc w:val="left"/>
+      <w:pPr>
+        <w:tabs>
+          <w:tab w:val="num" w:pos="5760"/>
+        </w:tabs>
+        <w:ind w:left="5760" w:hanging="360"/>
+      </w:pPr>
+      <w:rPr>
+        <w:rFonts w:ascii="Wingdings" w:hAnsi="Wingdings" w:hint="default"/>
+        <w:sz w:val="20"/>
+      </w:rPr>
+    </w:lvl>
+    <w:lvl w:ilvl="8" w:tentative="1">
+      <w:start w:val="1"/>
+      <w:numFmt w:val="bullet"/>
+      <w:lvlText w:val=""/>
+      <w:lvlJc w:val="left"/>
+      <w:pPr>
+        <w:tabs>
+          <w:tab w:val="num" w:pos="6480"/>
+        </w:tabs>
+        <w:ind w:left="6480" w:hanging="360"/>
+      </w:pPr>
+      <w:rPr>
+        <w:rFonts w:ascii="Wingdings" w:hAnsi="Wingdings" w:hint="default"/>
+        <w:sz w:val="20"/>
+      </w:rPr>
+    </w:lvl>
+  </w:abstractNum>
+  <w:num w:numId="1">
+    <w:abstractNumId w:val="2"/>
+  </w:num>
+  <w:num w:numId="2">
+    <w:abstractNumId w:val="0"/>
+  </w:num>
+  <w:num w:numId="3">
+    <w:abstractNumId w:val="1"/>
+  </w:num>
+</w:numbering>
 </file>
 
 <file path=word/styles.xml><?xml version="1.0" encoding="utf-8"?>
@@ -889,7 +1972,6 @@
     <w:next w:val="Norml"/>
     <w:link w:val="Cmsor3Char"/>
     <w:uiPriority w:val="9"/>
-    <w:semiHidden/>
     <w:unhideWhenUsed/>
     <w:qFormat/>
     <w:rsid w:val="00C50E2B"/>
@@ -964,7 +2046,6 @@
     <w:basedOn w:val="Bekezdsalapbettpusa"/>
     <w:link w:val="Cmsor3"/>
     <w:uiPriority w:val="9"/>
-    <w:semiHidden/>
     <w:rsid w:val="00C50E2B"/>
     <w:rPr>
       <w:rFonts w:ascii="Times New Roman" w:eastAsiaTheme="majorEastAsia" w:hAnsi="Times New Roman" w:cstheme="majorBidi"/>

</xml_diff>

<commit_message>
feat: remove anim, create installer
</commit_message>
<xml_diff>
--- a/MG_Admin_GUI_dokumentáció.docx
+++ b/MG_Admin_GUI_dokumentáció.docx
@@ -29,13 +29,7 @@
         <w:t>C#</w:t>
       </w:r>
       <w:r>
-        <w:t xml:space="preserve"> (C Sharp) a Microsoft által fejlesztett, a .NET keretrendszeren belül használt </w:t>
-      </w:r>
-      <w:r>
-        <w:t xml:space="preserve">objektuorientált </w:t>
-      </w:r>
-      <w:r>
-        <w:t xml:space="preserve">programozási nyelv. </w:t>
+        <w:t xml:space="preserve"> (C Sharp) a Microsoft által fejlesztett, a .NET keretrendszeren belül használt objektuorientált programozási nyelv. </w:t>
       </w:r>
     </w:p>
     <w:p>
@@ -44,16 +38,7 @@
         <w:jc w:val="both"/>
       </w:pPr>
       <w:r>
-        <w:t>Az alkalmazás felhasználói felületét WPF segítségével hoz</w:t>
-      </w:r>
-      <w:r>
-        <w:t>tam</w:t>
-      </w:r>
-      <w:r>
-        <w:t xml:space="preserve"> létre.</w:t>
-      </w:r>
-      <w:r>
-        <w:t xml:space="preserve"> A </w:t>
+        <w:t xml:space="preserve">Az alkalmazás felhasználói felületét WPF segítségével hoztam létre. A </w:t>
       </w:r>
       <w:r>
         <w:rPr>
@@ -63,19 +48,7 @@
         <w:t>WPF (Windows Presentation Foundation)</w:t>
       </w:r>
       <w:r>
-        <w:t xml:space="preserve"> egy olyan keretrendszer a Windows alkalmazásokhoz, amely lehetővé teszi a felhasználói felületek létrehozását. A XAML (eXtensible Application Markup Language) segítségével építhet</w:t>
-      </w:r>
-      <w:r>
-        <w:t>ünk</w:t>
-      </w:r>
-      <w:r>
-        <w:t xml:space="preserve"> felületeket, amelyeket a WPF C# kódban </w:t>
-      </w:r>
-      <w:r>
-        <w:t>lehet</w:t>
-      </w:r>
-      <w:r>
-        <w:t xml:space="preserve"> vezérelni. </w:t>
+        <w:t xml:space="preserve"> egy olyan keretrendszer a Windows alkalmazásokhoz, amely lehetővé teszi a felhasználói felületek létrehozását. A XAML (eXtensible Application Markup Language) segítségével építhetünk felületeket, amelyeket a WPF C# kódban lehet vezérelni. </w:t>
       </w:r>
     </w:p>
     <w:p>
@@ -93,19 +66,7 @@
         <w:t>Database First</w:t>
       </w:r>
       <w:r>
-        <w:t xml:space="preserve"> megközelítés egy adatbázis-orientált fejlesztési módszer, amelyben az adatbázis struktúrája először van definiálva, és a programkód ezen struktúrához igazodik. Ebben az esetben az adatbázis sémát először készít</w:t>
-      </w:r>
-      <w:r>
-        <w:t>jük</w:t>
-      </w:r>
-      <w:r>
-        <w:t xml:space="preserve"> el, majd ebből generál</w:t>
-      </w:r>
-      <w:r>
-        <w:t>juk</w:t>
-      </w:r>
-      <w:r>
-        <w:t xml:space="preserve"> a C# osztályokat.</w:t>
+        <w:t xml:space="preserve"> megközelítés egy adatbázis-orientált fejlesztési módszer, amelyben az adatbázis struktúrája először van definiálva, és a programkód ezen struktúrához igazodik. Ebben az esetben az adatbázis sémát először készítjük el, majd ebből generáljuk a C# osztályokat.</w:t>
       </w:r>
     </w:p>
     <w:p>
@@ -123,13 +84,7 @@
         <w:t>Entity Framework (EF)</w:t>
       </w:r>
       <w:r>
-        <w:t xml:space="preserve"> egy objektum-relációs leképező (ORM) keretrendszer a .NET keretrendszerhez, amely lehetővé teszi az adatbázis-objektumok közötti átjárást. Az EF segítségével könnyedén kezelhet</w:t>
-      </w:r>
-      <w:r>
-        <w:t>jük</w:t>
-      </w:r>
-      <w:r>
-        <w:t xml:space="preserve"> az adatbázisból származó adatokat C# objektumokként, és egyszerűen elvégezheted a CRUD (Create, Read, Update, Delete) műveleteket.</w:t>
+        <w:t xml:space="preserve"> egy objektum-relációs leképező (ORM) keretrendszer a .NET keretrendszerhez, amely lehetővé teszi az adatbázis-objektumok közötti átjárást. Az EF segítségével könnyedén kezelhetjük az adatbázisból származó adatokat C# objektumokként, és egyszerűen elvégezheted a CRUD (Create, Read, Update, Delete) műveleteket.</w:t>
       </w:r>
     </w:p>
     <w:p>
@@ -148,31 +103,7 @@
         <w:t>Pomelo.EntityFrameworkCore.MySql</w:t>
       </w:r>
       <w:r>
-        <w:t xml:space="preserve"> egy nyílt forráskódú .NET alapú MySQL adatbázis </w:t>
-      </w:r>
-      <w:r>
-        <w:t>szolgáltató</w:t>
-      </w:r>
-      <w:r>
-        <w:t>, amely az Entity Framework Core-hoz készült. Ennek segítségével lehetőség</w:t>
-      </w:r>
-      <w:r>
-        <w:t>ünk</w:t>
-      </w:r>
-      <w:r>
-        <w:t xml:space="preserve"> van az Entity Framework Core-t használni MySQL adatbázissal, így könnyedén kezelhet</w:t>
-      </w:r>
-      <w:r>
-        <w:t>jük</w:t>
-      </w:r>
-      <w:r>
-        <w:t xml:space="preserve"> a MySQ</w:t>
-      </w:r>
-      <w:r>
-        <w:t>L adatbázisból származó adatokat</w:t>
-      </w:r>
-      <w:r>
-        <w:t>.</w:t>
+        <w:t xml:space="preserve"> egy nyílt forráskódú .NET alapú MySQL adatbázis szolgáltató, amely az Entity Framework Core-hoz készült. Ennek segítségével lehetőségünk van az Entity Framework Core-t használni MySQL adatbázissal, így könnyedén kezelhetjük a MySQL adatbázisból származó adatokat.</w:t>
       </w:r>
     </w:p>
     <w:p>
@@ -181,13 +112,7 @@
         <w:jc w:val="both"/>
       </w:pPr>
       <w:r>
-        <w:t>Ezeket a technológiákat kombinálva az alkalmazás a felhasználói felület megjelenítésére és az adatok kezelésére szolgál, lehetővé téve a felhasználók számára az adatok megtekintését, módosítását és törlését a WPF felületen keresztül, miközben az adatokat hatékonyan kezel</w:t>
-      </w:r>
-      <w:r>
-        <w:t>jük</w:t>
-      </w:r>
-      <w:r>
-        <w:t xml:space="preserve"> az Entity Framework segítségével a MySQL adatbázisban.</w:t>
+        <w:t>Ezeket a technológiákat kombinálva az alkalmazás a felhasználói felület megjelenítésére és az adatok kezelésére szolgál, lehetővé téve a felhasználók számára az adatok megtekintését, módosítását és törlését a WPF felületen keresztül, miközben az adatokat hatékonyan kezeljük az Entity Framework segítségével a MySQL adatbázisban.</w:t>
       </w:r>
     </w:p>
     <w:p>
@@ -215,22 +140,14 @@
       </w:r>
     </w:p>
     <w:p/>
-    <w:p>
-      <w:r>
-        <w:t>1. Rendelések</w:t>
-      </w:r>
-      <w:r>
-        <w:t xml:space="preserve"> fül</w:t>
-      </w:r>
-    </w:p>
     <w:p>
       <w:r>
         <w:lastRenderedPageBreak/>
         <w:drawing>
-          <wp:inline distT="0" distB="0" distL="0" distR="0" wp14:anchorId="6460D4FF" wp14:editId="58326F15">
+          <wp:inline distT="0" distB="0" distL="0" distR="0" wp14:anchorId="48736C1E" wp14:editId="369F3C8F">
             <wp:extent cx="3667637" cy="2781688"/>
             <wp:effectExtent l="0" t="0" r="9525" b="0"/>
-            <wp:docPr id="3" name="Kép 3"/>
+            <wp:docPr id="4" name="Kép 4"/>
             <wp:cNvGraphicFramePr>
               <a:graphicFrameLocks xmlns:a="http://schemas.openxmlformats.org/drawingml/2006/main" noChangeAspect="1"/>
             </wp:cNvGraphicFramePr>
@@ -265,9 +182,14 @@
     </w:p>
     <w:p>
       <w:r>
+        <w:t>1. Rendelések fül</w:t>
+      </w:r>
+    </w:p>
+    <w:p>
+      <w:r>
         <w:drawing>
-          <wp:inline distT="0" distB="0" distL="0" distR="0" wp14:anchorId="4149E013" wp14:editId="2C55E859">
-            <wp:extent cx="5760720" cy="3111500"/>
+          <wp:inline distT="0" distB="0" distL="0" distR="0" wp14:anchorId="0B8747B1" wp14:editId="2D132A20">
+            <wp:extent cx="5760720" cy="3112135"/>
             <wp:effectExtent l="0" t="0" r="0" b="0"/>
             <wp:docPr id="1" name="Kép 1"/>
             <wp:cNvGraphicFramePr>
@@ -289,7 +211,7 @@
                   <pic:spPr>
                     <a:xfrm>
                       <a:off x="0" y="0"/>
-                      <a:ext cx="5760720" cy="3111500"/>
+                      <a:ext cx="5760720" cy="3112135"/>
                     </a:xfrm>
                     <a:prstGeom prst="rect">
                       <a:avLst/>
@@ -349,6 +271,11 @@
     </w:p>
     <w:p>
       <w:r>
+        <w:t>A rendelés akkor is átkerkül az alsó datagrid-be, ha a „Felszolgált rendelések” között kipipáljuk a rendeléshez tartozó „Fizetve” checkboxot.</w:t>
+      </w:r>
+    </w:p>
+    <w:p>
+      <w:r>
         <w:t xml:space="preserve">A </w:t>
       </w:r>
       <w:r>
@@ -361,7 +288,13 @@
         <w:t>”</w:t>
       </w:r>
       <w:r>
-        <w:t xml:space="preserve"> fülön alul található adatrács elemben vannak felsorolva a korábbi rendelések</w:t>
+        <w:t xml:space="preserve"> fülön alul található </w:t>
+      </w:r>
+      <w:r>
+        <w:t>datagrid</w:t>
+      </w:r>
+      <w:r>
+        <w:t xml:space="preserve"> elemben vannak felsorolva a korábbi rendelések</w:t>
       </w:r>
       <w:r>
         <w:t xml:space="preserve"> időrendi sorrendben</w:t>
@@ -382,10 +315,10 @@
       <w:r>
         <w:lastRenderedPageBreak/>
         <w:drawing>
-          <wp:inline distT="0" distB="0" distL="0" distR="0" wp14:anchorId="5A6D2587" wp14:editId="56D3F75A">
-            <wp:extent cx="5760720" cy="3110230"/>
-            <wp:effectExtent l="0" t="0" r="0" b="0"/>
-            <wp:docPr id="7" name="Kép 7"/>
+          <wp:inline distT="0" distB="0" distL="0" distR="0" wp14:anchorId="055E439A" wp14:editId="100A54FC">
+            <wp:extent cx="5760720" cy="3117215"/>
+            <wp:effectExtent l="0" t="0" r="0" b="6985"/>
+            <wp:docPr id="5" name="Kép 5"/>
             <wp:cNvGraphicFramePr>
               <a:graphicFrameLocks xmlns:a="http://schemas.openxmlformats.org/drawingml/2006/main" noChangeAspect="1"/>
             </wp:cNvGraphicFramePr>
@@ -405,7 +338,7 @@
                   <pic:spPr>
                     <a:xfrm>
                       <a:off x="0" y="0"/>
-                      <a:ext cx="5760720" cy="3110230"/>
+                      <a:ext cx="5760720" cy="3117215"/>
                     </a:xfrm>
                     <a:prstGeom prst="rect">
                       <a:avLst/>
@@ -437,106 +370,71 @@
     </w:p>
     <w:p>
       <w:r>
-        <w:t xml:space="preserve">Az oldal alján látható adatrácsban időrendi sorrendben vannak felsorolva. Kiválasztva egy elemet a kiválasztott elem tulajdonságai jelennek meg az oldal tetején található szövegdobozokban. </w:t>
-      </w:r>
-    </w:p>
-    <w:p>
-      <w:r>
-        <w:t>A fenti szövegdobozokban az alábbi lehtőségek vannak:</w:t>
-      </w:r>
-    </w:p>
-    <w:p>
-      <w:r>
-        <w:t xml:space="preserve">A </w:t>
-      </w:r>
-      <w:r>
-        <w:t>„</w:t>
-      </w:r>
-      <w:r>
-        <w:t>Mégsem</w:t>
-      </w:r>
-      <w:r>
-        <w:t>”</w:t>
-      </w:r>
-      <w:r>
-        <w:t xml:space="preserve"> gomb kiüríti a szövegdobozokat, ha esetleg már volt korábban kiválasztva valami, vagy elkezdtünk felvinni egy új foglalást, de meggondoltuk magunkat.</w:t>
-      </w:r>
-    </w:p>
-    <w:p>
-      <w:r>
-        <w:t xml:space="preserve">Amennyiben az üres mezőket kitöltjük a </w:t>
-      </w:r>
-      <w:r>
-        <w:t>„</w:t>
-      </w:r>
-      <w:r>
-        <w:t>Mentés</w:t>
-      </w:r>
-      <w:r>
-        <w:t>”</w:t>
-      </w:r>
-      <w:r>
-        <w:t xml:space="preserve"> gombbal hozhatunk létre egy új foglalást. Az </w:t>
-      </w:r>
-      <w:r>
-        <w:t>„</w:t>
-      </w:r>
-      <w:r>
-        <w:t>ID</w:t>
-      </w:r>
-      <w:r>
-        <w:t>”</w:t>
-      </w:r>
-      <w:r>
-        <w:t xml:space="preserve"> mezőt nem kell kitölteni (read only), mivel az adatbázis automatikusan hoza létre az új foglalások azonosítószámát.</w:t>
-      </w:r>
-    </w:p>
-    <w:p>
-      <w:r>
-        <w:t xml:space="preserve">A </w:t>
-      </w:r>
-      <w:r>
-        <w:t>„</w:t>
-      </w:r>
-      <w:r>
-        <w:t>Módosítás</w:t>
-      </w:r>
-      <w:r>
-        <w:t>”</w:t>
-      </w:r>
-      <w:r>
-        <w:t xml:space="preserve"> gombot akkor használhatjuk, ha előzőleg kiválasztottunk egy rendelést és szeretnénk módosítani rajta. A kívánt adatok átírása után a </w:t>
-      </w:r>
-      <w:r>
-        <w:t>„</w:t>
-      </w:r>
-      <w:r>
-        <w:t>Módosítás</w:t>
-      </w:r>
-      <w:r>
-        <w:t>”</w:t>
-      </w:r>
-      <w:r>
-        <w:t xml:space="preserve"> gombra kattintva frissülnek a rendelés adatai az adatbázisban.</w:t>
-      </w:r>
-    </w:p>
-    <w:p>
-      <w:r>
-        <w:t xml:space="preserve">A </w:t>
-      </w:r>
-      <w:r>
-        <w:t>„</w:t>
-      </w:r>
-      <w:r>
-        <w:t>Törlés</w:t>
-      </w:r>
-      <w:r>
-        <w:t>”</w:t>
-      </w:r>
-      <w:r>
-        <w:t xml:space="preserve"> gomb törli a kiválasztott foglalást az adatbázisból.</w:t>
-      </w:r>
-    </w:p>
+        <w:t xml:space="preserve">Az oldal alján látható </w:t>
+      </w:r>
+      <w:r>
+        <w:t>datagridben</w:t>
+      </w:r>
+      <w:r>
+        <w:t xml:space="preserve"> időrendi sorrendben vannak felsorolva. Kiválasztva egy elemet a kiválasztott elem tulajdonságai jelennek meg az oldal tetején található szövegdobozokban. </w:t>
+      </w:r>
+    </w:p>
+    <w:p>
+      <w:r>
+        <w:t>A gombok funkciói:</w:t>
+      </w:r>
+    </w:p>
+    <w:p>
+      <w:r>
+        <w:t xml:space="preserve">Mentés – Új </w:t>
+      </w:r>
+      <w:r>
+        <w:t>foglalás</w:t>
+      </w:r>
+      <w:r>
+        <w:t xml:space="preserve"> létrehozása és mentése az adatbázisba</w:t>
+      </w:r>
+    </w:p>
+    <w:p>
+      <w:r>
+        <w:t xml:space="preserve">Módosítás – A datagridben kiválasztott </w:t>
+      </w:r>
+      <w:r>
+        <w:t>foglalás</w:t>
+      </w:r>
+      <w:r>
+        <w:t xml:space="preserve"> adatait módosítja és menti a változásokat az adatbázisba</w:t>
+      </w:r>
+    </w:p>
+    <w:p>
+      <w:r>
+        <w:t xml:space="preserve">Töröl – A datagridben kiválasztott </w:t>
+      </w:r>
+      <w:r>
+        <w:t>foglalás</w:t>
+      </w:r>
+      <w:r>
+        <w:t xml:space="preserve"> törlése.</w:t>
+      </w:r>
+    </w:p>
+    <w:p>
+      <w:r>
+        <w:t xml:space="preserve">Mégsem – Törli a kiválasztást a datagridben, és a </w:t>
+      </w:r>
+      <w:r>
+        <w:t>foglalás</w:t>
+      </w:r>
+      <w:r>
+        <w:t xml:space="preserve"> adatait megjelenítő </w:t>
+      </w:r>
+      <w:r>
+        <w:t>felületi elemek</w:t>
+      </w:r>
+      <w:r>
+        <w:t xml:space="preserve"> tartalmát is.</w:t>
+      </w:r>
+    </w:p>
+    <w:p/>
     <w:p>
       <w:r>
         <w:t>3. Ételek, italok</w:t>
@@ -548,10 +446,10 @@
     <w:p>
       <w:r>
         <w:drawing>
-          <wp:inline distT="0" distB="0" distL="0" distR="0" wp14:anchorId="65443E18" wp14:editId="21394496">
-            <wp:extent cx="5760720" cy="3128010"/>
-            <wp:effectExtent l="0" t="0" r="0" b="0"/>
-            <wp:docPr id="10" name="Kép 10"/>
+          <wp:inline distT="0" distB="0" distL="0" distR="0" wp14:anchorId="141E0474" wp14:editId="61CDAFF6">
+            <wp:extent cx="5760720" cy="3114675"/>
+            <wp:effectExtent l="0" t="0" r="0" b="9525"/>
+            <wp:docPr id="6" name="Kép 6"/>
             <wp:cNvGraphicFramePr>
               <a:graphicFrameLocks xmlns:a="http://schemas.openxmlformats.org/drawingml/2006/main" noChangeAspect="1"/>
             </wp:cNvGraphicFramePr>
@@ -571,7 +469,7 @@
                   <pic:spPr>
                     <a:xfrm>
                       <a:off x="0" y="0"/>
-                      <a:ext cx="5760720" cy="3128010"/>
+                      <a:ext cx="5760720" cy="3114675"/>
                     </a:xfrm>
                     <a:prstGeom prst="rect">
                       <a:avLst/>
@@ -586,184 +484,73 @@
     </w:p>
     <w:p>
       <w:r>
+        <w:t xml:space="preserve">Az </w:t>
+      </w:r>
+      <w:r>
+        <w:t>„</w:t>
+      </w:r>
+      <w:r>
+        <w:t>Ételek, italok</w:t>
+      </w:r>
+      <w:r>
+        <w:t>”</w:t>
+      </w:r>
+      <w:r>
+        <w:t xml:space="preserve"> fülön van számon tartva az étterem kínálata. </w:t>
+      </w:r>
+    </w:p>
+    <w:p>
+      <w:r>
+        <w:t>A gombok funkciói:</w:t>
+      </w:r>
+    </w:p>
+    <w:p>
+      <w:r>
         <w:lastRenderedPageBreak/>
-        <w:t xml:space="preserve">Az </w:t>
-      </w:r>
-      <w:r>
-        <w:t>„</w:t>
-      </w:r>
-      <w:r>
-        <w:t>Ételek, italok</w:t>
-      </w:r>
-      <w:r>
-        <w:t>”</w:t>
-      </w:r>
-      <w:r>
-        <w:t xml:space="preserve"> fülön van számon tartva az étterem kínálata. </w:t>
-      </w:r>
-    </w:p>
-    <w:p>
-      <w:r>
-        <w:t xml:space="preserve">Új tételt az üres szövegdobozok kitöltésével, majd a </w:t>
-      </w:r>
-      <w:r>
-        <w:t>„</w:t>
-      </w:r>
-      <w:r>
-        <w:t>Mentés</w:t>
-      </w:r>
-      <w:r>
-        <w:t>”</w:t>
-      </w:r>
-      <w:r>
-        <w:t xml:space="preserve"> gombra kattintással hozhatunk létre. Az adott étel/ital-hoz</w:t>
-      </w:r>
-      <w:r>
-        <w:t xml:space="preserve"> hozzáadhatjuk a kívánt hozzávalókat is. Az </w:t>
-      </w:r>
-      <w:r>
-        <w:t>„</w:t>
-      </w:r>
-      <w:r>
-        <w:t>Összes alapanyag</w:t>
-      </w:r>
-      <w:r>
-        <w:t>”</w:t>
-      </w:r>
-      <w:r>
-        <w:t xml:space="preserve"> listában kiválasztva az alapanyagot, a </w:t>
-      </w:r>
-      <w:r>
-        <w:t>„H</w:t>
-      </w:r>
-      <w:r>
-        <w:t>ozzáad</w:t>
-      </w:r>
-      <w:r>
-        <w:t>”</w:t>
-      </w:r>
-      <w:r>
-        <w:t xml:space="preserve"> gombra kattintva adhatjuk</w:t>
-      </w:r>
-      <w:r>
-        <w:t xml:space="preserve"> az alapanyagot</w:t>
-      </w:r>
-      <w:r>
-        <w:t xml:space="preserve"> az aktuális, menteni kívánt ételhez.</w:t>
-      </w:r>
-    </w:p>
-    <w:p>
-      <w:r>
-        <w:t xml:space="preserve">A </w:t>
-      </w:r>
-      <w:r>
-        <w:t>„</w:t>
-      </w:r>
-      <w:r>
-        <w:t>Termék képe</w:t>
-      </w:r>
-      <w:r>
-        <w:t>”</w:t>
-      </w:r>
-      <w:r>
-        <w:t xml:space="preserve"> dobozan az újonnan létrehozandó ételhez adhatunk hozzá képet, illetve módosíthatjuk egy már meglévő tételhez tartozó képet. A </w:t>
-      </w:r>
-      <w:r>
-        <w:t>„</w:t>
-      </w:r>
-      <w:r>
-        <w:t>Kép feltöltése/cseréje</w:t>
-      </w:r>
-      <w:r>
-        <w:t>”</w:t>
-      </w:r>
-      <w:r>
-        <w:t xml:space="preserve"> gombra kattintva egy új ablak nyílik meg. </w:t>
-      </w:r>
-    </w:p>
-    <w:p>
-      <w:r>
-        <w:t xml:space="preserve">A felnyíló ablakban bal oldalon a </w:t>
-      </w:r>
-      <w:r>
-        <w:t>„</w:t>
-      </w:r>
-      <w:r>
-        <w:t>Megnyitás</w:t>
-      </w:r>
-      <w:r>
-        <w:t>”</w:t>
-      </w:r>
-      <w:r>
-        <w:t xml:space="preserve"> gombbal egy új képet nyithatunk meg merevlemezről, amely megjelenik a gombok alatti ablakban. A program 800x600 méretű képeket használ a termékek megjelenítésére.</w:t>
-      </w:r>
-    </w:p>
-    <w:p>
-      <w:r>
-        <w:t xml:space="preserve">A </w:t>
-      </w:r>
-      <w:r>
-        <w:t>„</w:t>
-      </w:r>
-      <w:r>
-        <w:t>Mentés az adatbázisba</w:t>
-      </w:r>
-      <w:r>
-        <w:t>”</w:t>
-      </w:r>
-      <w:r>
-        <w:t xml:space="preserve"> gombra kattintva a megnyitott kép bekerül az adatbázisba a „Név” mezőben megadott fájlnévvel és a felette látható </w:t>
-      </w:r>
-      <w:r>
-        <w:t xml:space="preserve">„ID” </w:t>
-      </w:r>
-      <w:r>
-        <w:t>mezőben található azonosítószámmal</w:t>
-      </w:r>
-      <w:r>
-        <w:t xml:space="preserve">. </w:t>
-      </w:r>
-    </w:p>
-    <w:p>
-      <w:r>
-        <w:t>A „Mégsem” gomb bezárja az ablakot, anélkül, hogy bármely kép kiválasztásra kerülne.</w:t>
-      </w:r>
-    </w:p>
-    <w:p>
-      <w:r>
-        <w:t xml:space="preserve">Az adatrácsban kiválasztva egy képet majd a </w:t>
-      </w:r>
-      <w:r>
-        <w:t>„</w:t>
-      </w:r>
-      <w:r>
-        <w:t>Kiválaszt</w:t>
-      </w:r>
-      <w:r>
-        <w:t>”</w:t>
-      </w:r>
-      <w:r>
-        <w:t xml:space="preserve"> gombra kattintva az ablak bezáródik és a kiválasztott kép és</w:t>
-      </w:r>
-      <w:r>
-        <w:t xml:space="preserve"> adatai (id, fájlnév) átkerül az „Ételek/italok” fülön lévő „Termék képe:” mezőbe. </w:t>
-      </w:r>
-    </w:p>
-    <w:p>
-      <w:r>
-        <w:t>4. Hozzávalók, allergének, kategóriák, asztalok</w:t>
-      </w:r>
-      <w:r>
-        <w:t xml:space="preserve"> fül</w:t>
+        <w:t>Mentés – Új termék létrehozása és mentése az adatbázisba</w:t>
+      </w:r>
+    </w:p>
+    <w:p>
+      <w:r>
+        <w:t>Módosítás – A datagridben kiválasztott termék adatait módosítja és menti a változásokat az adatbázisba</w:t>
+      </w:r>
+    </w:p>
+    <w:p>
+      <w:r>
+        <w:t>Töröl – A datagridben kiválasztott termék törlése.</w:t>
+      </w:r>
+    </w:p>
+    <w:p>
+      <w:r>
+        <w:t xml:space="preserve">Mégsem – Törli a kiválasztást a datagridben, és a termék adatait megjelenítő </w:t>
+      </w:r>
+      <w:r>
+        <w:t>felületi elemek</w:t>
+      </w:r>
+      <w:r>
+        <w:t xml:space="preserve"> tartalmát is.</w:t>
+      </w:r>
+    </w:p>
+    <w:p>
+      <w:r>
+        <w:t>Van lehetőség az új termékhez hozzáadni az alapanyagokat is az „Összes alapanyag”-ból kiválasztva a kívánt összetevőt, majd a „Hozzáad” gombot megnyomva. A „Kép” groupboxban adhatunk hozzá képet is az új termékhez, vagy cserélhetjük le a már meglévő termék képét.</w:t>
+      </w:r>
+    </w:p>
+    <w:p>
+      <w:r>
+        <w:t xml:space="preserve">4. </w:t>
+      </w:r>
+      <w:r>
+        <w:t>Egyéb listák</w:t>
       </w:r>
     </w:p>
     <w:p>
       <w:r>
         <w:drawing>
-          <wp:inline distT="0" distB="0" distL="0" distR="0" wp14:anchorId="1D6AEDA2" wp14:editId="77FDD073">
-            <wp:extent cx="5760720" cy="3112770"/>
-            <wp:effectExtent l="0" t="0" r="0" b="0"/>
-            <wp:docPr id="11" name="Kép 11"/>
+          <wp:inline distT="0" distB="0" distL="0" distR="0" wp14:anchorId="2973C5AE" wp14:editId="6F4554E9">
+            <wp:extent cx="5760720" cy="3122295"/>
+            <wp:effectExtent l="0" t="0" r="0" b="1905"/>
+            <wp:docPr id="8" name="Kép 8"/>
             <wp:cNvGraphicFramePr>
               <a:graphicFrameLocks xmlns:a="http://schemas.openxmlformats.org/drawingml/2006/main" noChangeAspect="1"/>
             </wp:cNvGraphicFramePr>
@@ -783,7 +570,7 @@
                   <pic:spPr>
                     <a:xfrm>
                       <a:off x="0" y="0"/>
-                      <a:ext cx="5760720" cy="3112770"/>
+                      <a:ext cx="5760720" cy="3122295"/>
                     </a:xfrm>
                     <a:prstGeom prst="rect">
                       <a:avLst/>
@@ -803,13 +590,8 @@
     </w:p>
     <w:p>
       <w:r>
-        <w:t xml:space="preserve">Az „Alapanyagok” oszlopban lévő alsó adatrácsban vannak felsorolva a használt alapanyagok. </w:t>
-      </w:r>
-      <w:r>
-        <w:t>Az „Allergének” oszlopban tekinthető meg az allergének listája, a lista egyes elemei módosíthatóak az elemre kattintás után a „Mógosítás” gomb megnyomásával, illetve törölhetőek a „Törlés” gombra kattintva. Van</w:t>
-      </w:r>
-      <w:bookmarkStart w:id="0" w:name="_GoBack"/>
-      <w:bookmarkEnd w:id="0"/>
+        <w:t>A alsó részen lévő datagridekben tekinthetőek meg az adatbázisban tárolt vonatkozó listák (ételkategóriák, alapanyagok, allergének, asztalok). A gombok itt is hasonlóan működnek, mint a program egyéb helyein. Minden adatbázistáblát megjelenítő részhez saját gombok vannak rendelve, melyekkel új tételt lehet menteni, meglévőt módosítani, törölni, illetve a mégsem gombok a kiválasztás megszüntetésére és a felületi elemek üressé tételére szolgálnak.</w:t>
+      </w:r>
     </w:p>
     <w:p/>
     <w:p>
@@ -826,10 +608,10 @@
       <w:r>
         <w:lastRenderedPageBreak/>
         <w:drawing>
-          <wp:inline distT="0" distB="0" distL="0" distR="0" wp14:anchorId="3A6E27BE" wp14:editId="64B69C24">
-            <wp:extent cx="5760720" cy="3115945"/>
-            <wp:effectExtent l="0" t="0" r="0" b="8255"/>
-            <wp:docPr id="12" name="Kép 12"/>
+          <wp:inline distT="0" distB="0" distL="0" distR="0" wp14:anchorId="2D444782" wp14:editId="3F7FF283">
+            <wp:extent cx="5760720" cy="3120390"/>
+            <wp:effectExtent l="0" t="0" r="0" b="3810"/>
+            <wp:docPr id="9" name="Kép 9"/>
             <wp:cNvGraphicFramePr>
               <a:graphicFrameLocks xmlns:a="http://schemas.openxmlformats.org/drawingml/2006/main" noChangeAspect="1"/>
             </wp:cNvGraphicFramePr>
@@ -849,7 +631,7 @@
                   <pic:spPr>
                     <a:xfrm>
                       <a:off x="0" y="0"/>
-                      <a:ext cx="5760720" cy="3115945"/>
+                      <a:ext cx="5760720" cy="3120390"/>
                     </a:xfrm>
                     <a:prstGeom prst="rect">
                       <a:avLst/>
@@ -864,16 +646,72 @@
     </w:p>
     <w:p>
       <w:r>
+        <w:t>A gombok funkciói:</w:t>
+      </w:r>
+    </w:p>
+    <w:p>
+      <w:r>
+        <w:t xml:space="preserve">Mentés – Új </w:t>
+      </w:r>
+      <w:r>
+        <w:t>felhasználó</w:t>
+      </w:r>
+      <w:r>
+        <w:t xml:space="preserve"> létrehozása és mentése az adatbázisba</w:t>
+      </w:r>
+    </w:p>
+    <w:p>
+      <w:r>
+        <w:t xml:space="preserve">Módosítás – A datagridben kiválasztott </w:t>
+      </w:r>
+      <w:r>
+        <w:t>felhasználó</w:t>
+      </w:r>
+      <w:r>
+        <w:t xml:space="preserve"> adatait módosítja és menti a változásokat az adatbázisba</w:t>
+      </w:r>
+    </w:p>
+    <w:p>
+      <w:r>
+        <w:t xml:space="preserve">Töröl – A datagridben kiválasztott </w:t>
+      </w:r>
+      <w:r>
+        <w:t>felhasználó</w:t>
+      </w:r>
+      <w:r>
+        <w:t xml:space="preserve"> törlése.</w:t>
+      </w:r>
+    </w:p>
+    <w:p>
+      <w:r>
+        <w:t xml:space="preserve">Mégsem – Törli a kiválasztást a datagridben, és a </w:t>
+      </w:r>
+      <w:r>
+        <w:t>felhasználó</w:t>
+      </w:r>
+      <w:r>
+        <w:t xml:space="preserve"> adatait megjelenítő </w:t>
+      </w:r>
+      <w:r>
+        <w:t>felületi elemek</w:t>
+      </w:r>
+      <w:r>
+        <w:t xml:space="preserve"> tartalmát is.</w:t>
+      </w:r>
+    </w:p>
+    <w:p/>
+    <w:p>
+      <w:r>
         <w:t>6. Eseménynapló</w:t>
       </w:r>
     </w:p>
     <w:p>
       <w:r>
         <w:drawing>
-          <wp:inline distT="0" distB="0" distL="0" distR="0" wp14:anchorId="6EB92587" wp14:editId="23D22A3E">
+          <wp:inline distT="0" distB="0" distL="0" distR="0" wp14:anchorId="04C25358" wp14:editId="7A0925C3">
             <wp:extent cx="5760720" cy="3114040"/>
             <wp:effectExtent l="0" t="0" r="0" b="0"/>
-            <wp:docPr id="13" name="Kép 13"/>
+            <wp:docPr id="14" name="Kép 14"/>
             <wp:cNvGraphicFramePr>
               <a:graphicFrameLocks xmlns:a="http://schemas.openxmlformats.org/drawingml/2006/main" noChangeAspect="1"/>
             </wp:cNvGraphicFramePr>
@@ -906,13 +744,6 @@
         </w:drawing>
       </w:r>
     </w:p>
-    <w:p/>
-    <w:p>
-      <w:r>
-        <w:t>7. Beállítások</w:t>
-      </w:r>
-    </w:p>
-    <w:p/>
     <w:p>
       <w:pPr>
         <w:spacing w:before="100" w:beforeAutospacing="1" w:after="100" w:afterAutospacing="1"/>
@@ -927,6 +758,8 @@
           <w:lang w:eastAsia="hu-HU"/>
         </w:rPr>
       </w:pPr>
+      <w:bookmarkStart w:id="0" w:name="_GoBack"/>
+      <w:bookmarkEnd w:id="0"/>
       <w:r>
         <w:rPr>
           <w:rFonts w:eastAsia="Times New Roman" w:cs="Times New Roman"/>
@@ -1005,6 +838,7 @@
           <w:szCs w:val="24"/>
           <w:lang w:eastAsia="hu-HU"/>
         </w:rPr>
+        <w:lastRenderedPageBreak/>
         <w:t>Windows 7 SP1</w:t>
       </w:r>
     </w:p>
@@ -1100,7 +934,6 @@
           <w:szCs w:val="27"/>
           <w:lang w:eastAsia="hu-HU"/>
         </w:rPr>
-        <w:lastRenderedPageBreak/>
         <w:t>Hardverkövetelmények:</w:t>
       </w:r>
     </w:p>

</xml_diff>